<commit_message>
enhancement: updated some templates for admission docs
</commit_message>
<xml_diff>
--- a/admission-api/private/templates/BACHELOR_F2G_PROFESSIONAL_FULL_TIME_BUDGET.docx
+++ b/admission-api/private/templates/BACHELOR_F2G_PROFESSIONAL_FULL_TIME_BUDGET.docx
@@ -208,7 +208,7 @@
                         <w:txbxContent>
                           <w:p>
                             <w:pPr>
-                              <w:pStyle w:val="user2"/>
+                              <w:pStyle w:val="Style17"/>
                               <w:jc w:val="center"/>
                               <w:rPr>
                                 <w:sz w:val="20"/>
@@ -247,7 +247,7 @@
                   <w:txbxContent>
                     <w:p>
                       <w:pPr>
-                        <w:pStyle w:val="user2"/>
+                        <w:pStyle w:val="Style17"/>
                         <w:jc w:val="center"/>
                         <w:rPr>
                           <w:sz w:val="20"/>
@@ -374,7 +374,7 @@
                         <w:txbxContent>
                           <w:p>
                             <w:pPr>
-                              <w:pStyle w:val="user2"/>
+                              <w:pStyle w:val="Style17"/>
                               <w:jc w:val="center"/>
                               <w:rPr>
                                 <w:sz w:val="20"/>
@@ -413,7 +413,7 @@
                   <w:txbxContent>
                     <w:p>
                       <w:pPr>
-                        <w:pStyle w:val="user2"/>
+                        <w:pStyle w:val="Style17"/>
                         <w:jc w:val="center"/>
                         <w:rPr>
                           <w:sz w:val="20"/>
@@ -791,43 +791,7 @@
           <w:iCs/>
           <w:sz w:val="20"/>
         </w:rPr>
-        <w:t>акредитованою</w:t>
-      </w:r>
-      <w:r>
-        <w:rPr>
-          <w:rFonts w:ascii="Times New Roman" w:hAnsi="Times New Roman"/>
-          <w:sz w:val="20"/>
-        </w:rPr>
-        <w:t xml:space="preserve"> строком до </w:t>
-      </w:r>
-      <w:r>
-        <w:rPr>
-          <w:rFonts w:ascii="Times New Roman" w:hAnsi="Times New Roman"/>
-          <w:b/>
-          <w:bCs/>
-          <w:i/>
-          <w:iCs/>
-          <w:sz w:val="20"/>
-        </w:rPr>
-        <w:t>01.07.2028</w:t>
-      </w:r>
-      <w:r>
-        <w:rPr>
-          <w:rFonts w:ascii="Times New Roman" w:hAnsi="Times New Roman"/>
-          <w:sz w:val="20"/>
-        </w:rPr>
-        <w:t xml:space="preserve"> </w:t>
-      </w:r>
-      <w:r>
-        <w:rPr>
-          <w:rFonts w:ascii="Times New Roman" w:hAnsi="Times New Roman"/>
-          <w:b/>
-          <w:bCs/>
-          <w:i/>
-          <w:iCs/>
-          <w:sz w:val="20"/>
-        </w:rPr>
-        <w:t>р.</w:t>
+        <w:t>неакредитованою</w:t>
       </w:r>
     </w:p>
     <w:p>
@@ -1380,7 +1344,7 @@
         <w:pStyle w:val="Style16"/>
         <w:numPr>
           <w:ilvl w:val="0"/>
-          <w:numId w:val="1"/>
+          <w:numId w:val="2"/>
         </w:numPr>
         <w:spacing w:before="0" w:after="0"/>
         <w:jc w:val="both"/>
@@ -1940,10 +1904,10 @@
                       <wp:positionV relativeFrom="paragraph">
                         <wp:posOffset>72390</wp:posOffset>
                       </wp:positionV>
-                      <wp:extent cx="1899920" cy="1258570"/>
+                      <wp:extent cx="1899920" cy="1433830"/>
                       <wp:effectExtent l="0" t="0" r="0" b="0"/>
                       <wp:wrapNone/>
-                      <wp:docPr id="3" name="Текстове поле 30"/>
+                      <wp:docPr id="3" name="Текстове поле 6"/>
                       <a:graphic xmlns:a="http://schemas.openxmlformats.org/drawingml/2006/main">
                         <a:graphicData uri="http://schemas.microsoft.com/office/word/2010/wordprocessingShape">
                           <wps:wsp>
@@ -1951,7 +1915,7 @@
                             <wps:spPr>
                               <a:xfrm>
                                 <a:off x="0" y="0"/>
-                                <a:ext cx="1900080" cy="1258560"/>
+                                <a:ext cx="1900080" cy="1433880"/>
                               </a:xfrm>
                               <a:prstGeom prst="rect">
                                 <a:avLst/>
@@ -1971,7 +1935,7 @@
                               <w:txbxContent>
                                 <w:p>
                                   <w:pPr>
-                                    <w:pStyle w:val="user2"/>
+                                    <w:pStyle w:val="Style17"/>
                                     <w:jc w:val="center"/>
                                     <w:rPr>
                                       <w:sz w:val="16"/>
@@ -1997,6 +1961,19 @@
                                       <w:lang w:val="en-US"/>
                                     </w:rPr>
                                     <w:t>{lastName}{/entrant}</w:t>
+                                  </w:r>
+                                </w:p>
+                                <w:p>
+                                  <w:pPr>
+                                    <w:pStyle w:val="Style17"/>
+                                    <w:rPr>
+                                      <w:color w:val="000000"/>
+                                    </w:rPr>
+                                  </w:pPr>
+                                  <w:r>
+                                    <w:rPr>
+                                      <w:color w:val="000000"/>
+                                    </w:rPr>
                                   </w:r>
                                 </w:p>
                                 <w:p>
@@ -2090,14 +2067,14 @@
                 </mc:Choice>
                 <mc:Fallback>
                   <w:pict>
-                    <v:rect id="shape_0" ID="Текстове поле 30" path="m0,0l-2147483645,0l-2147483645,-2147483646l0,-2147483646xe" stroked="f" o:allowincell="t" style="position:absolute;margin-left:10.3pt;margin-top:5.7pt;width:149.55pt;height:99.05pt;mso-wrap-style:square;v-text-anchor:top" wp14:anchorId="66BC294A">
+                    <v:rect id="shape_0" ID="Текстове поле 6" path="m0,0l-2147483645,0l-2147483645,-2147483646l0,-2147483646xe" stroked="f" o:allowincell="t" style="position:absolute;margin-left:10.3pt;margin-top:5.7pt;width:149.55pt;height:112.85pt;mso-wrap-style:square;v-text-anchor:top" wp14:anchorId="66BC294A">
                       <v:fill o:detectmouseclick="t" on="false"/>
                       <v:stroke color="#3465a4" weight="9360" joinstyle="round" endcap="flat"/>
                       <v:textbox>
                         <w:txbxContent>
                           <w:p>
                             <w:pPr>
-                              <w:pStyle w:val="user2"/>
+                              <w:pStyle w:val="Style17"/>
                               <w:jc w:val="center"/>
                               <w:rPr>
                                 <w:sz w:val="16"/>
@@ -2123,6 +2100,19 @@
                                 <w:lang w:val="en-US"/>
                               </w:rPr>
                               <w:t>{lastName}{/entrant}</w:t>
+                            </w:r>
+                          </w:p>
+                          <w:p>
+                            <w:pPr>
+                              <w:pStyle w:val="Style17"/>
+                              <w:rPr>
+                                <w:color w:val="000000"/>
+                              </w:rPr>
+                            </w:pPr>
+                            <w:r>
+                              <w:rPr>
+                                <w:color w:val="000000"/>
+                              </w:rPr>
                             </w:r>
                           </w:p>
                           <w:p>
@@ -2243,10 +2233,10 @@
                       <wp:positionV relativeFrom="paragraph">
                         <wp:posOffset>132080</wp:posOffset>
                       </wp:positionV>
-                      <wp:extent cx="1910080" cy="1258570"/>
+                      <wp:extent cx="1910080" cy="1433830"/>
                       <wp:effectExtent l="0" t="0" r="0" b="0"/>
                       <wp:wrapNone/>
-                      <wp:docPr id="4" name="Текстове поле 31"/>
+                      <wp:docPr id="4" name="Текстове поле 7"/>
                       <a:graphic xmlns:a="http://schemas.openxmlformats.org/drawingml/2006/main">
                         <a:graphicData uri="http://schemas.microsoft.com/office/word/2010/wordprocessingShape">
                           <wps:wsp>
@@ -2254,7 +2244,7 @@
                             <wps:spPr>
                               <a:xfrm>
                                 <a:off x="0" y="0"/>
-                                <a:ext cx="1910160" cy="1258560"/>
+                                <a:ext cx="1910160" cy="1433880"/>
                               </a:xfrm>
                               <a:prstGeom prst="rect">
                                 <a:avLst/>
@@ -2274,7 +2264,7 @@
                               <w:txbxContent>
                                 <w:p>
                                   <w:pPr>
-                                    <w:pStyle w:val="user2"/>
+                                    <w:pStyle w:val="Style17"/>
                                     <w:jc w:val="center"/>
                                     <w:rPr>
                                       <w:sz w:val="16"/>
@@ -2289,6 +2279,19 @@
                                       <w:lang w:val="en-US"/>
                                     </w:rPr>
                                     <w:t>{#entrant}{firstName}{/entrant}</w:t>
+                                  </w:r>
+                                </w:p>
+                                <w:p>
+                                  <w:pPr>
+                                    <w:pStyle w:val="Style17"/>
+                                    <w:rPr>
+                                      <w:color w:val="000000"/>
+                                    </w:rPr>
+                                  </w:pPr>
+                                  <w:r>
+                                    <w:rPr>
+                                      <w:color w:val="000000"/>
+                                    </w:rPr>
                                   </w:r>
                                 </w:p>
                                 <w:p>
@@ -2382,14 +2385,14 @@
                 </mc:Choice>
                 <mc:Fallback>
                   <w:pict>
-                    <v:rect id="shape_0" ID="Текстове поле 31" path="m0,0l-2147483645,0l-2147483645,-2147483646l0,-2147483646xe" stroked="f" o:allowincell="t" style="position:absolute;margin-left:9.95pt;margin-top:10.4pt;width:150.35pt;height:99.05pt;mso-wrap-style:square;v-text-anchor:top" wp14:anchorId="5E7AC959">
+                    <v:rect id="shape_0" ID="Текстове поле 7" path="m0,0l-2147483645,0l-2147483645,-2147483646l0,-2147483646xe" stroked="f" o:allowincell="t" style="position:absolute;margin-left:9.95pt;margin-top:10.4pt;width:150.35pt;height:112.85pt;mso-wrap-style:square;v-text-anchor:top" wp14:anchorId="5E7AC959">
                       <v:fill o:detectmouseclick="t" on="false"/>
                       <v:stroke color="#3465a4" weight="9360" joinstyle="round" endcap="flat"/>
                       <v:textbox>
                         <w:txbxContent>
                           <w:p>
                             <w:pPr>
-                              <w:pStyle w:val="user2"/>
+                              <w:pStyle w:val="Style17"/>
                               <w:jc w:val="center"/>
                               <w:rPr>
                                 <w:sz w:val="16"/>
@@ -2404,6 +2407,19 @@
                                 <w:lang w:val="en-US"/>
                               </w:rPr>
                               <w:t>{#entrant}{firstName}{/entrant}</w:t>
+                            </w:r>
+                          </w:p>
+                          <w:p>
+                            <w:pPr>
+                              <w:pStyle w:val="Style17"/>
+                              <w:rPr>
+                                <w:color w:val="000000"/>
+                              </w:rPr>
+                            </w:pPr>
+                            <w:r>
+                              <w:rPr>
+                                <w:color w:val="000000"/>
+                              </w:rPr>
                             </w:r>
                           </w:p>
                           <w:p>
@@ -2525,10 +2541,10 @@
                       <wp:positionV relativeFrom="paragraph">
                         <wp:posOffset>130175</wp:posOffset>
                       </wp:positionV>
-                      <wp:extent cx="1888490" cy="1258570"/>
+                      <wp:extent cx="1888490" cy="1433830"/>
                       <wp:effectExtent l="0" t="0" r="0" b="0"/>
                       <wp:wrapNone/>
-                      <wp:docPr id="5" name="Текстове поле 32"/>
+                      <wp:docPr id="5" name="Текстове поле 8"/>
                       <a:graphic xmlns:a="http://schemas.openxmlformats.org/drawingml/2006/main">
                         <a:graphicData uri="http://schemas.microsoft.com/office/word/2010/wordprocessingShape">
                           <wps:wsp>
@@ -2536,7 +2552,7 @@
                             <wps:spPr>
                               <a:xfrm>
                                 <a:off x="0" y="0"/>
-                                <a:ext cx="1888560" cy="1258560"/>
+                                <a:ext cx="1888560" cy="1433880"/>
                               </a:xfrm>
                               <a:prstGeom prst="rect">
                                 <a:avLst/>
@@ -2556,7 +2572,7 @@
                               <w:txbxContent>
                                 <w:p>
                                   <w:pPr>
-                                    <w:pStyle w:val="user2"/>
+                                    <w:pStyle w:val="Style17"/>
                                     <w:jc w:val="center"/>
                                     <w:rPr>
                                       <w:sz w:val="16"/>
@@ -2571,6 +2587,19 @@
                                       <w:lang w:val="en-US"/>
                                     </w:rPr>
                                     <w:t>{#entrant}{middleName}{/entrant}</w:t>
+                                  </w:r>
+                                </w:p>
+                                <w:p>
+                                  <w:pPr>
+                                    <w:pStyle w:val="Style17"/>
+                                    <w:rPr>
+                                      <w:color w:val="000000"/>
+                                    </w:rPr>
+                                  </w:pPr>
+                                  <w:r>
+                                    <w:rPr>
+                                      <w:color w:val="000000"/>
+                                    </w:rPr>
                                   </w:r>
                                 </w:p>
                                 <w:p>
@@ -2664,14 +2693,14 @@
                 </mc:Choice>
                 <mc:Fallback>
                   <w:pict>
-                    <v:rect id="shape_0" ID="Текстове поле 32" path="m0,0l-2147483645,0l-2147483645,-2147483646l0,-2147483646xe" stroked="f" o:allowincell="t" style="position:absolute;margin-left:10.2pt;margin-top:10.25pt;width:148.65pt;height:99.05pt;mso-wrap-style:square;v-text-anchor:top" wp14:anchorId="74500DA1">
+                    <v:rect id="shape_0" ID="Текстове поле 8" path="m0,0l-2147483645,0l-2147483645,-2147483646l0,-2147483646xe" stroked="f" o:allowincell="t" style="position:absolute;margin-left:10.2pt;margin-top:10.25pt;width:148.65pt;height:112.85pt;mso-wrap-style:square;v-text-anchor:top" wp14:anchorId="74500DA1">
                       <v:fill o:detectmouseclick="t" on="false"/>
                       <v:stroke color="#3465a4" weight="9360" joinstyle="round" endcap="flat"/>
                       <v:textbox>
                         <w:txbxContent>
                           <w:p>
                             <w:pPr>
-                              <w:pStyle w:val="user2"/>
+                              <w:pStyle w:val="Style17"/>
                               <w:jc w:val="center"/>
                               <w:rPr>
                                 <w:sz w:val="16"/>
@@ -2686,6 +2715,19 @@
                                 <w:lang w:val="en-US"/>
                               </w:rPr>
                               <w:t>{#entrant}{middleName}{/entrant}</w:t>
+                            </w:r>
+                          </w:p>
+                          <w:p>
+                            <w:pPr>
+                              <w:pStyle w:val="Style17"/>
+                              <w:rPr>
+                                <w:color w:val="000000"/>
+                              </w:rPr>
+                            </w:pPr>
+                            <w:r>
+                              <w:rPr>
+                                <w:color w:val="000000"/>
+                              </w:rPr>
                             </w:r>
                           </w:p>
                           <w:p>
@@ -2872,10 +2914,10 @@
                       <wp:positionV relativeFrom="paragraph">
                         <wp:posOffset>67945</wp:posOffset>
                       </wp:positionV>
-                      <wp:extent cx="2844165" cy="1258570"/>
+                      <wp:extent cx="2844165" cy="1433830"/>
                       <wp:effectExtent l="0" t="0" r="0" b="1270"/>
                       <wp:wrapNone/>
-                      <wp:docPr id="6" name="Текстове поле 39"/>
+                      <wp:docPr id="6" name="Текстове поле 15"/>
                       <a:graphic xmlns:a="http://schemas.openxmlformats.org/drawingml/2006/main">
                         <a:graphicData uri="http://schemas.microsoft.com/office/word/2010/wordprocessingShape">
                           <wps:wsp>
@@ -2883,7 +2925,7 @@
                             <wps:spPr>
                               <a:xfrm>
                                 <a:off x="0" y="0"/>
-                                <a:ext cx="2844000" cy="1258560"/>
+                                <a:ext cx="2844000" cy="1433880"/>
                               </a:xfrm>
                               <a:prstGeom prst="rect">
                                 <a:avLst/>
@@ -2903,7 +2945,7 @@
                               <w:txbxContent>
                                 <w:p>
                                   <w:pPr>
-                                    <w:pStyle w:val="user2"/>
+                                    <w:pStyle w:val="Style17"/>
                                     <w:jc w:val="center"/>
                                     <w:rPr>
                                       <w:sz w:val="16"/>
@@ -2918,6 +2960,19 @@
                                       <w:lang w:val="en-US"/>
                                     </w:rPr>
                                     <w:t>{#representative}{lastName}{/representative}</w:t>
+                                  </w:r>
+                                </w:p>
+                                <w:p>
+                                  <w:pPr>
+                                    <w:pStyle w:val="Style17"/>
+                                    <w:rPr>
+                                      <w:color w:val="000000"/>
+                                    </w:rPr>
+                                  </w:pPr>
+                                  <w:r>
+                                    <w:rPr>
+                                      <w:color w:val="000000"/>
+                                    </w:rPr>
                                   </w:r>
                                 </w:p>
                                 <w:p>
@@ -3011,14 +3066,14 @@
                 </mc:Choice>
                 <mc:Fallback>
                   <w:pict>
-                    <v:rect id="shape_0" ID="Текстове поле 39" path="m0,0l-2147483645,0l-2147483645,-2147483646l0,-2147483646xe" stroked="f" o:allowincell="t" style="position:absolute;margin-left:-36.3pt;margin-top:5.35pt;width:223.9pt;height:99.05pt;mso-wrap-style:square;v-text-anchor:top" wp14:anchorId="6035E203">
+                    <v:rect id="shape_0" ID="Текстове поле 15" path="m0,0l-2147483645,0l-2147483645,-2147483646l0,-2147483646xe" stroked="f" o:allowincell="t" style="position:absolute;margin-left:-36.3pt;margin-top:5.35pt;width:223.9pt;height:112.85pt;mso-wrap-style:square;v-text-anchor:top" wp14:anchorId="6035E203">
                       <v:fill o:detectmouseclick="t" on="false"/>
                       <v:stroke color="#3465a4" weight="9360" joinstyle="round" endcap="flat"/>
                       <v:textbox>
                         <w:txbxContent>
                           <w:p>
                             <w:pPr>
-                              <w:pStyle w:val="user2"/>
+                              <w:pStyle w:val="Style17"/>
                               <w:jc w:val="center"/>
                               <w:rPr>
                                 <w:sz w:val="16"/>
@@ -3033,6 +3088,19 @@
                                 <w:lang w:val="en-US"/>
                               </w:rPr>
                               <w:t>{#representative}{lastName}{/representative}</w:t>
+                            </w:r>
+                          </w:p>
+                          <w:p>
+                            <w:pPr>
+                              <w:pStyle w:val="Style17"/>
+                              <w:rPr>
+                                <w:color w:val="000000"/>
+                              </w:rPr>
+                            </w:pPr>
+                            <w:r>
+                              <w:rPr>
+                                <w:color w:val="000000"/>
+                              </w:rPr>
                             </w:r>
                           </w:p>
                           <w:p>
@@ -3153,10 +3221,10 @@
                       <wp:positionV relativeFrom="paragraph">
                         <wp:posOffset>127635</wp:posOffset>
                       </wp:positionV>
-                      <wp:extent cx="2540000" cy="1258570"/>
+                      <wp:extent cx="2540000" cy="1433830"/>
                       <wp:effectExtent l="0" t="0" r="0" b="0"/>
                       <wp:wrapNone/>
-                      <wp:docPr id="7" name="Текстове поле 40"/>
+                      <wp:docPr id="7" name="Текстове поле 16"/>
                       <a:graphic xmlns:a="http://schemas.openxmlformats.org/drawingml/2006/main">
                         <a:graphicData uri="http://schemas.microsoft.com/office/word/2010/wordprocessingShape">
                           <wps:wsp>
@@ -3164,7 +3232,7 @@
                             <wps:spPr>
                               <a:xfrm>
                                 <a:off x="0" y="0"/>
-                                <a:ext cx="2540160" cy="1258560"/>
+                                <a:ext cx="2540160" cy="1433880"/>
                               </a:xfrm>
                               <a:prstGeom prst="rect">
                                 <a:avLst/>
@@ -3184,7 +3252,7 @@
                               <w:txbxContent>
                                 <w:p>
                                   <w:pPr>
-                                    <w:pStyle w:val="user2"/>
+                                    <w:pStyle w:val="Style17"/>
                                     <w:jc w:val="center"/>
                                     <w:rPr>
                                       <w:sz w:val="16"/>
@@ -3199,6 +3267,19 @@
                                       <w:lang w:val="en-US"/>
                                     </w:rPr>
                                     <w:t>{#representative}{firstName}{/representative}</w:t>
+                                  </w:r>
+                                </w:p>
+                                <w:p>
+                                  <w:pPr>
+                                    <w:pStyle w:val="Style17"/>
+                                    <w:rPr>
+                                      <w:color w:val="000000"/>
+                                    </w:rPr>
+                                  </w:pPr>
+                                  <w:r>
+                                    <w:rPr>
+                                      <w:color w:val="000000"/>
+                                    </w:rPr>
                                   </w:r>
                                 </w:p>
                                 <w:p>
@@ -3292,14 +3373,14 @@
                 </mc:Choice>
                 <mc:Fallback>
                   <w:pict>
-                    <v:rect id="shape_0" ID="Текстове поле 40" path="m0,0l-2147483645,0l-2147483645,-2147483646l0,-2147483646xe" stroked="f" o:allowincell="t" style="position:absolute;margin-left:-25.6pt;margin-top:10.05pt;width:199.95pt;height:99.05pt;mso-wrap-style:square;v-text-anchor:top" wp14:anchorId="62F2E776">
+                    <v:rect id="shape_0" ID="Текстове поле 16" path="m0,0l-2147483645,0l-2147483645,-2147483646l0,-2147483646xe" stroked="f" o:allowincell="t" style="position:absolute;margin-left:-25.6pt;margin-top:10.05pt;width:199.95pt;height:112.85pt;mso-wrap-style:square;v-text-anchor:top" wp14:anchorId="62F2E776">
                       <v:fill o:detectmouseclick="t" on="false"/>
                       <v:stroke color="#3465a4" weight="9360" joinstyle="round" endcap="flat"/>
                       <v:textbox>
                         <w:txbxContent>
                           <w:p>
                             <w:pPr>
-                              <w:pStyle w:val="user2"/>
+                              <w:pStyle w:val="Style17"/>
                               <w:jc w:val="center"/>
                               <w:rPr>
                                 <w:sz w:val="16"/>
@@ -3314,6 +3395,19 @@
                                 <w:lang w:val="en-US"/>
                               </w:rPr>
                               <w:t>{#representative}{firstName}{/representative}</w:t>
+                            </w:r>
+                          </w:p>
+                          <w:p>
+                            <w:pPr>
+                              <w:pStyle w:val="Style17"/>
+                              <w:rPr>
+                                <w:color w:val="000000"/>
+                              </w:rPr>
+                            </w:pPr>
+                            <w:r>
+                              <w:rPr>
+                                <w:color w:val="000000"/>
+                              </w:rPr>
                             </w:r>
                           </w:p>
                           <w:p>
@@ -3435,10 +3529,10 @@
                       <wp:positionV relativeFrom="paragraph">
                         <wp:posOffset>129540</wp:posOffset>
                       </wp:positionV>
-                      <wp:extent cx="2667000" cy="1258570"/>
+                      <wp:extent cx="2667000" cy="1433830"/>
                       <wp:effectExtent l="0" t="0" r="0" b="0"/>
                       <wp:wrapNone/>
-                      <wp:docPr id="8" name="Текстове поле 41"/>
+                      <wp:docPr id="8" name="Текстове поле 17"/>
                       <a:graphic xmlns:a="http://schemas.openxmlformats.org/drawingml/2006/main">
                         <a:graphicData uri="http://schemas.microsoft.com/office/word/2010/wordprocessingShape">
                           <wps:wsp>
@@ -3446,7 +3540,7 @@
                             <wps:spPr>
                               <a:xfrm>
                                 <a:off x="0" y="0"/>
-                                <a:ext cx="2666880" cy="1258560"/>
+                                <a:ext cx="2666880" cy="1433880"/>
                               </a:xfrm>
                               <a:prstGeom prst="rect">
                                 <a:avLst/>
@@ -3466,7 +3560,7 @@
                               <w:txbxContent>
                                 <w:p>
                                   <w:pPr>
-                                    <w:pStyle w:val="user2"/>
+                                    <w:pStyle w:val="Style17"/>
                                     <w:jc w:val="center"/>
                                     <w:rPr>
                                       <w:sz w:val="16"/>
@@ -3481,6 +3575,19 @@
                                       <w:lang w:val="en-US"/>
                                     </w:rPr>
                                     <w:t>{#representative}{middleName}{/representative}</w:t>
+                                  </w:r>
+                                </w:p>
+                                <w:p>
+                                  <w:pPr>
+                                    <w:pStyle w:val="Style17"/>
+                                    <w:rPr>
+                                      <w:color w:val="000000"/>
+                                    </w:rPr>
+                                  </w:pPr>
+                                  <w:r>
+                                    <w:rPr>
+                                      <w:color w:val="000000"/>
+                                    </w:rPr>
                                   </w:r>
                                 </w:p>
                                 <w:p>
@@ -3574,14 +3681,14 @@
                 </mc:Choice>
                 <mc:Fallback>
                   <w:pict>
-                    <v:rect id="shape_0" ID="Текстове поле 41" path="m0,0l-2147483645,0l-2147483645,-2147483646l0,-2147483646xe" stroked="f" o:allowincell="t" style="position:absolute;margin-left:-30.55pt;margin-top:10.2pt;width:209.95pt;height:99.05pt;mso-wrap-style:square;v-text-anchor:top" wp14:anchorId="34F6A943">
+                    <v:rect id="shape_0" ID="Текстове поле 17" path="m0,0l-2147483645,0l-2147483645,-2147483646l0,-2147483646xe" stroked="f" o:allowincell="t" style="position:absolute;margin-left:-30.55pt;margin-top:10.2pt;width:209.95pt;height:112.85pt;mso-wrap-style:square;v-text-anchor:top" wp14:anchorId="34F6A943">
                       <v:fill o:detectmouseclick="t" on="false"/>
                       <v:stroke color="#3465a4" weight="9360" joinstyle="round" endcap="flat"/>
                       <v:textbox>
                         <w:txbxContent>
                           <w:p>
                             <w:pPr>
-                              <w:pStyle w:val="user2"/>
+                              <w:pStyle w:val="Style17"/>
                               <w:jc w:val="center"/>
                               <w:rPr>
                                 <w:sz w:val="16"/>
@@ -3596,6 +3703,19 @@
                                 <w:lang w:val="en-US"/>
                               </w:rPr>
                               <w:t>{#representative}{middleName}{/representative}</w:t>
+                            </w:r>
+                          </w:p>
+                          <w:p>
+                            <w:pPr>
+                              <w:pStyle w:val="Style17"/>
+                              <w:rPr>
+                                <w:color w:val="000000"/>
+                              </w:rPr>
+                            </w:pPr>
+                            <w:r>
+                              <w:rPr>
+                                <w:color w:val="000000"/>
+                              </w:rPr>
                             </w:r>
                           </w:p>
                           <w:p>
@@ -3877,10 +3997,10 @@
                       <wp:positionV relativeFrom="paragraph">
                         <wp:posOffset>-17780</wp:posOffset>
                       </wp:positionV>
-                      <wp:extent cx="2854960" cy="1258570"/>
+                      <wp:extent cx="2854960" cy="1433830"/>
                       <wp:effectExtent l="0" t="0" r="0" b="0"/>
                       <wp:wrapNone/>
-                      <wp:docPr id="9" name="Текстове поле 33"/>
+                      <wp:docPr id="9" name="Текстове поле 9"/>
                       <a:graphic xmlns:a="http://schemas.openxmlformats.org/drawingml/2006/main">
                         <a:graphicData uri="http://schemas.microsoft.com/office/word/2010/wordprocessingShape">
                           <wps:wsp>
@@ -3888,7 +4008,7 @@
                             <wps:spPr>
                               <a:xfrm>
                                 <a:off x="0" y="0"/>
-                                <a:ext cx="2854800" cy="1258560"/>
+                                <a:ext cx="2854800" cy="1433880"/>
                               </a:xfrm>
                               <a:prstGeom prst="rect">
                                 <a:avLst/>
@@ -3908,7 +4028,7 @@
                               <w:txbxContent>
                                 <w:p>
                                   <w:pPr>
-                                    <w:pStyle w:val="user2"/>
+                                    <w:pStyle w:val="Style17"/>
                                     <w:jc w:val="center"/>
                                     <w:rPr>
                                       <w:sz w:val="16"/>
@@ -3923,6 +4043,19 @@
                                       <w:lang w:val="en-US"/>
                                     </w:rPr>
                                     <w:t>{#entrant}{passport}{/entrant}</w:t>
+                                  </w:r>
+                                </w:p>
+                                <w:p>
+                                  <w:pPr>
+                                    <w:pStyle w:val="Style17"/>
+                                    <w:rPr>
+                                      <w:color w:val="000000"/>
+                                    </w:rPr>
+                                  </w:pPr>
+                                  <w:r>
+                                    <w:rPr>
+                                      <w:color w:val="000000"/>
+                                    </w:rPr>
                                   </w:r>
                                 </w:p>
                                 <w:p>
@@ -4016,14 +4149,14 @@
                 </mc:Choice>
                 <mc:Fallback>
                   <w:pict>
-                    <v:rect id="shape_0" ID="Текстове поле 33" path="m0,0l-2147483645,0l-2147483645,-2147483646l0,-2147483646xe" stroked="f" o:allowincell="t" style="position:absolute;margin-left:-30.05pt;margin-top:-1.4pt;width:224.75pt;height:99.05pt;mso-wrap-style:square;v-text-anchor:top" wp14:anchorId="4DDDAD70">
+                    <v:rect id="shape_0" ID="Текстове поле 9" path="m0,0l-2147483645,0l-2147483645,-2147483646l0,-2147483646xe" stroked="f" o:allowincell="t" style="position:absolute;margin-left:-30.05pt;margin-top:-1.4pt;width:224.75pt;height:112.85pt;mso-wrap-style:square;v-text-anchor:top" wp14:anchorId="4DDDAD70">
                       <v:fill o:detectmouseclick="t" on="false"/>
                       <v:stroke color="#3465a4" weight="9360" joinstyle="round" endcap="flat"/>
                       <v:textbox>
                         <w:txbxContent>
                           <w:p>
                             <w:pPr>
-                              <w:pStyle w:val="user2"/>
+                              <w:pStyle w:val="Style17"/>
                               <w:jc w:val="center"/>
                               <w:rPr>
                                 <w:sz w:val="16"/>
@@ -4038,6 +4171,19 @@
                                 <w:lang w:val="en-US"/>
                               </w:rPr>
                               <w:t>{#entrant}{passport}{/entrant}</w:t>
+                            </w:r>
+                          </w:p>
+                          <w:p>
+                            <w:pPr>
+                              <w:pStyle w:val="Style17"/>
+                              <w:rPr>
+                                <w:color w:val="000000"/>
+                              </w:rPr>
+                            </w:pPr>
+                            <w:r>
+                              <w:rPr>
+                                <w:color w:val="000000"/>
+                              </w:rPr>
                             </w:r>
                           </w:p>
                           <w:p>
@@ -4164,7 +4310,7 @@
                       <wp:extent cx="1904365" cy="528955"/>
                       <wp:effectExtent l="0" t="0" r="0" b="5080"/>
                       <wp:wrapNone/>
-                      <wp:docPr id="10" name="Текстове поле 34"/>
+                      <wp:docPr id="10" name="Текстове поле 10"/>
                       <a:graphic xmlns:a="http://schemas.openxmlformats.org/drawingml/2006/main">
                         <a:graphicData uri="http://schemas.microsoft.com/office/word/2010/wordprocessingShape">
                           <wps:wsp>
@@ -4192,7 +4338,7 @@
                               <w:txbxContent>
                                 <w:p>
                                   <w:pPr>
-                                    <w:pStyle w:val="user2"/>
+                                    <w:pStyle w:val="Style17"/>
                                     <w:spacing w:lineRule="auto" w:line="288"/>
                                     <w:jc w:val="center"/>
                                     <w:rPr>
@@ -4213,7 +4359,7 @@
                                 </w:p>
                                 <w:p>
                                   <w:pPr>
-                                    <w:pStyle w:val="user2"/>
+                                    <w:pStyle w:val="Style17"/>
                                     <w:spacing w:lineRule="auto" w:line="288"/>
                                     <w:jc w:val="center"/>
                                     <w:rPr>
@@ -4233,7 +4379,7 @@
                                 </w:p>
                                 <w:p>
                                   <w:pPr>
-                                    <w:pStyle w:val="user2"/>
+                                    <w:pStyle w:val="Style17"/>
                                     <w:spacing w:lineRule="auto" w:line="288"/>
                                     <w:jc w:val="center"/>
                                     <w:rPr>
@@ -4251,7 +4397,7 @@
                                 </w:p>
                                 <w:p>
                                   <w:pPr>
-                                    <w:pStyle w:val="user2"/>
+                                    <w:pStyle w:val="Style17"/>
                                     <w:spacing w:lineRule="auto" w:line="288"/>
                                     <w:jc w:val="center"/>
                                     <w:rPr>
@@ -4271,7 +4417,7 @@
                                 </w:p>
                                 <w:p>
                                   <w:pPr>
-                                    <w:pStyle w:val="user2"/>
+                                    <w:pStyle w:val="Style17"/>
                                     <w:spacing w:lineRule="auto" w:line="360"/>
                                     <w:jc w:val="center"/>
                                     <w:rPr>
@@ -4284,6 +4430,19 @@
                                       <w:color w:val="000000"/>
                                       <w:sz w:val="16"/>
                                       <w:szCs w:val="16"/>
+                                    </w:rPr>
+                                  </w:r>
+                                </w:p>
+                                <w:p>
+                                  <w:pPr>
+                                    <w:pStyle w:val="Style17"/>
+                                    <w:rPr>
+                                      <w:color w:val="000000"/>
+                                    </w:rPr>
+                                  </w:pPr>
+                                  <w:r>
+                                    <w:rPr>
+                                      <w:color w:val="000000"/>
                                     </w:rPr>
                                   </w:r>
                                 </w:p>
@@ -4378,14 +4537,14 @@
                 </mc:Choice>
                 <mc:Fallback>
                   <w:pict>
-                    <v:rect id="shape_0" ID="Текстове поле 34" path="m0,0l-2147483645,0l-2147483645,-2147483646l0,-2147483646xe" stroked="f" o:allowincell="t" style="position:absolute;margin-left:9.45pt;margin-top:5.9pt;width:149.9pt;height:41.6pt;mso-wrap-style:square;v-text-anchor:top" wp14:anchorId="64F8E238">
+                    <v:rect id="shape_0" ID="Текстове поле 10" path="m0,0l-2147483645,0l-2147483645,-2147483646l0,-2147483646xe" stroked="f" o:allowincell="t" style="position:absolute;margin-left:9.45pt;margin-top:5.9pt;width:149.9pt;height:41.6pt;mso-wrap-style:square;v-text-anchor:top" wp14:anchorId="64F8E238">
                       <v:fill o:detectmouseclick="t" on="false"/>
                       <v:stroke color="#3465a4" weight="9360" joinstyle="round" endcap="flat"/>
                       <v:textbox>
                         <w:txbxContent>
                           <w:p>
                             <w:pPr>
-                              <w:pStyle w:val="user2"/>
+                              <w:pStyle w:val="Style17"/>
                               <w:spacing w:lineRule="auto" w:line="288"/>
                               <w:jc w:val="center"/>
                               <w:rPr>
@@ -4406,7 +4565,7 @@
                           </w:p>
                           <w:p>
                             <w:pPr>
-                              <w:pStyle w:val="user2"/>
+                              <w:pStyle w:val="Style17"/>
                               <w:spacing w:lineRule="auto" w:line="288"/>
                               <w:jc w:val="center"/>
                               <w:rPr>
@@ -4426,7 +4585,7 @@
                           </w:p>
                           <w:p>
                             <w:pPr>
-                              <w:pStyle w:val="user2"/>
+                              <w:pStyle w:val="Style17"/>
                               <w:spacing w:lineRule="auto" w:line="288"/>
                               <w:jc w:val="center"/>
                               <w:rPr>
@@ -4444,7 +4603,7 @@
                           </w:p>
                           <w:p>
                             <w:pPr>
-                              <w:pStyle w:val="user2"/>
+                              <w:pStyle w:val="Style17"/>
                               <w:spacing w:lineRule="auto" w:line="288"/>
                               <w:jc w:val="center"/>
                               <w:rPr>
@@ -4464,7 +4623,7 @@
                           </w:p>
                           <w:p>
                             <w:pPr>
-                              <w:pStyle w:val="user2"/>
+                              <w:pStyle w:val="Style17"/>
                               <w:spacing w:lineRule="auto" w:line="360"/>
                               <w:jc w:val="center"/>
                               <w:rPr>
@@ -4477,6 +4636,19 @@
                                 <w:color w:val="000000"/>
                                 <w:sz w:val="16"/>
                                 <w:szCs w:val="16"/>
+                              </w:rPr>
+                            </w:r>
+                          </w:p>
+                          <w:p>
+                            <w:pPr>
+                              <w:pStyle w:val="Style17"/>
+                              <w:rPr>
+                                <w:color w:val="000000"/>
+                              </w:rPr>
+                            </w:pPr>
+                            <w:r>
+                              <w:rPr>
+                                <w:color w:val="000000"/>
                               </w:rPr>
                             </w:r>
                           </w:p>
@@ -4678,10 +4850,10 @@
                       <wp:positionV relativeFrom="paragraph">
                         <wp:posOffset>66040</wp:posOffset>
                       </wp:positionV>
-                      <wp:extent cx="2032000" cy="1258570"/>
+                      <wp:extent cx="2032000" cy="1433830"/>
                       <wp:effectExtent l="0" t="0" r="0" b="0"/>
                       <wp:wrapNone/>
-                      <wp:docPr id="11" name="Текстове поле 35"/>
+                      <wp:docPr id="11" name="Текстове поле 11"/>
                       <a:graphic xmlns:a="http://schemas.openxmlformats.org/drawingml/2006/main">
                         <a:graphicData uri="http://schemas.microsoft.com/office/word/2010/wordprocessingShape">
                           <wps:wsp>
@@ -4689,7 +4861,7 @@
                             <wps:spPr>
                               <a:xfrm>
                                 <a:off x="0" y="0"/>
-                                <a:ext cx="2031840" cy="1258560"/>
+                                <a:ext cx="2031840" cy="1433880"/>
                               </a:xfrm>
                               <a:prstGeom prst="rect">
                                 <a:avLst/>
@@ -4709,7 +4881,7 @@
                               <w:txbxContent>
                                 <w:p>
                                   <w:pPr>
-                                    <w:pStyle w:val="user2"/>
+                                    <w:pStyle w:val="Style17"/>
                                     <w:jc w:val="center"/>
                                     <w:rPr>
                                       <w:sz w:val="16"/>
@@ -4724,6 +4896,19 @@
                                       <w:lang w:val="en-US"/>
                                     </w:rPr>
                                     <w:t>{#entrant}{idCode}{/entrant}</w:t>
+                                  </w:r>
+                                </w:p>
+                                <w:p>
+                                  <w:pPr>
+                                    <w:pStyle w:val="Style17"/>
+                                    <w:rPr>
+                                      <w:color w:val="000000"/>
+                                    </w:rPr>
+                                  </w:pPr>
+                                  <w:r>
+                                    <w:rPr>
+                                      <w:color w:val="000000"/>
+                                    </w:rPr>
                                   </w:r>
                                 </w:p>
                                 <w:p>
@@ -4817,14 +5002,14 @@
                 </mc:Choice>
                 <mc:Fallback>
                   <w:pict>
-                    <v:rect id="shape_0" ID="Текстове поле 35" path="m0,0l-2147483645,0l-2147483645,-2147483646l0,-2147483646xe" stroked="f" o:allowincell="t" style="position:absolute;margin-left:4.35pt;margin-top:5.2pt;width:159.95pt;height:99.05pt;mso-wrap-style:square;v-text-anchor:top" wp14:anchorId="212BEC0D">
+                    <v:rect id="shape_0" ID="Текстове поле 11" path="m0,0l-2147483645,0l-2147483645,-2147483646l0,-2147483646xe" stroked="f" o:allowincell="t" style="position:absolute;margin-left:4.35pt;margin-top:5.2pt;width:159.95pt;height:112.85pt;mso-wrap-style:square;v-text-anchor:top" wp14:anchorId="212BEC0D">
                       <v:fill o:detectmouseclick="t" on="false"/>
                       <v:stroke color="#3465a4" weight="9360" joinstyle="round" endcap="flat"/>
                       <v:textbox>
                         <w:txbxContent>
                           <w:p>
                             <w:pPr>
-                              <w:pStyle w:val="user2"/>
+                              <w:pStyle w:val="Style17"/>
                               <w:jc w:val="center"/>
                               <w:rPr>
                                 <w:sz w:val="16"/>
@@ -4839,6 +5024,19 @@
                                 <w:lang w:val="en-US"/>
                               </w:rPr>
                               <w:t>{#entrant}{idCode}{/entrant}</w:t>
+                            </w:r>
+                          </w:p>
+                          <w:p>
+                            <w:pPr>
+                              <w:pStyle w:val="Style17"/>
+                              <w:rPr>
+                                <w:color w:val="000000"/>
+                              </w:rPr>
+                            </w:pPr>
+                            <w:r>
+                              <w:rPr>
+                                <w:color w:val="000000"/>
+                              </w:rPr>
                             </w:r>
                           </w:p>
                           <w:p>
@@ -4996,7 +5194,7 @@
                       <wp:extent cx="2021840" cy="577850"/>
                       <wp:effectExtent l="0" t="0" r="0" b="0"/>
                       <wp:wrapNone/>
-                      <wp:docPr id="12" name="Текстове поле 36"/>
+                      <wp:docPr id="12" name="Текстове поле 12"/>
                       <a:graphic xmlns:a="http://schemas.openxmlformats.org/drawingml/2006/main">
                         <a:graphicData uri="http://schemas.microsoft.com/office/word/2010/wordprocessingShape">
                           <wps:wsp>
@@ -5024,7 +5222,7 @@
                               <w:txbxContent>
                                 <w:p>
                                   <w:pPr>
-                                    <w:pStyle w:val="user2"/>
+                                    <w:pStyle w:val="Style17"/>
                                     <w:spacing w:lineRule="auto" w:line="288"/>
                                     <w:jc w:val="center"/>
                                     <w:rPr>
@@ -5045,7 +5243,7 @@
                                 </w:p>
                                 <w:p>
                                   <w:pPr>
-                                    <w:pStyle w:val="user2"/>
+                                    <w:pStyle w:val="Style17"/>
                                     <w:spacing w:lineRule="auto" w:line="288"/>
                                     <w:jc w:val="center"/>
                                     <w:rPr>
@@ -5065,7 +5263,7 @@
                                 </w:p>
                                 <w:p>
                                   <w:pPr>
-                                    <w:pStyle w:val="user2"/>
+                                    <w:pStyle w:val="Style17"/>
                                     <w:spacing w:lineRule="auto" w:line="288"/>
                                     <w:jc w:val="center"/>
                                     <w:rPr>
@@ -5078,6 +5276,19 @@
                                       <w:color w:val="000000"/>
                                       <w:sz w:val="16"/>
                                       <w:szCs w:val="16"/>
+                                    </w:rPr>
+                                  </w:r>
+                                </w:p>
+                                <w:p>
+                                  <w:pPr>
+                                    <w:pStyle w:val="Style17"/>
+                                    <w:rPr>
+                                      <w:color w:val="000000"/>
+                                    </w:rPr>
+                                  </w:pPr>
+                                  <w:r>
+                                    <w:rPr>
+                                      <w:color w:val="000000"/>
                                     </w:rPr>
                                   </w:r>
                                 </w:p>
@@ -5172,14 +5383,14 @@
                 </mc:Choice>
                 <mc:Fallback>
                   <w:pict>
-                    <v:rect id="shape_0" ID="Текстове поле 36" path="m0,0l-2147483645,0l-2147483645,-2147483646l0,-2147483646xe" stroked="f" o:allowincell="t" style="position:absolute;margin-left:6.6pt;margin-top:5.6pt;width:159.15pt;height:45.45pt;mso-wrap-style:square;v-text-anchor:top" wp14:anchorId="0890BF3E">
+                    <v:rect id="shape_0" ID="Текстове поле 12" path="m0,0l-2147483645,0l-2147483645,-2147483646l0,-2147483646xe" stroked="f" o:allowincell="t" style="position:absolute;margin-left:6.6pt;margin-top:5.6pt;width:159.15pt;height:45.45pt;mso-wrap-style:square;v-text-anchor:top" wp14:anchorId="0890BF3E">
                       <v:fill o:detectmouseclick="t" on="false"/>
                       <v:stroke color="#3465a4" weight="9360" joinstyle="round" endcap="flat"/>
                       <v:textbox>
                         <w:txbxContent>
                           <w:p>
                             <w:pPr>
-                              <w:pStyle w:val="user2"/>
+                              <w:pStyle w:val="Style17"/>
                               <w:spacing w:lineRule="auto" w:line="288"/>
                               <w:jc w:val="center"/>
                               <w:rPr>
@@ -5200,7 +5411,7 @@
                           </w:p>
                           <w:p>
                             <w:pPr>
-                              <w:pStyle w:val="user2"/>
+                              <w:pStyle w:val="Style17"/>
                               <w:spacing w:lineRule="auto" w:line="288"/>
                               <w:jc w:val="center"/>
                               <w:rPr>
@@ -5220,7 +5431,7 @@
                           </w:p>
                           <w:p>
                             <w:pPr>
-                              <w:pStyle w:val="user2"/>
+                              <w:pStyle w:val="Style17"/>
                               <w:spacing w:lineRule="auto" w:line="288"/>
                               <w:jc w:val="center"/>
                               <w:rPr>
@@ -5233,6 +5444,19 @@
                                 <w:color w:val="000000"/>
                                 <w:sz w:val="16"/>
                                 <w:szCs w:val="16"/>
+                              </w:rPr>
+                            </w:r>
+                          </w:p>
+                          <w:p>
+                            <w:pPr>
+                              <w:pStyle w:val="Style17"/>
+                              <w:rPr>
+                                <w:color w:val="000000"/>
+                              </w:rPr>
+                            </w:pPr>
+                            <w:r>
+                              <w:rPr>
+                                <w:color w:val="000000"/>
                               </w:rPr>
                             </w:r>
                           </w:p>
@@ -5473,10 +5697,10 @@
                       <wp:positionV relativeFrom="paragraph">
                         <wp:posOffset>-17780</wp:posOffset>
                       </wp:positionV>
-                      <wp:extent cx="3723005" cy="1258570"/>
+                      <wp:extent cx="3723005" cy="1433830"/>
                       <wp:effectExtent l="0" t="0" r="0" b="0"/>
                       <wp:wrapNone/>
-                      <wp:docPr id="13" name="Текстове поле 42"/>
+                      <wp:docPr id="13" name="Текстове поле 18"/>
                       <a:graphic xmlns:a="http://schemas.openxmlformats.org/drawingml/2006/main">
                         <a:graphicData uri="http://schemas.microsoft.com/office/word/2010/wordprocessingShape">
                           <wps:wsp>
@@ -5484,7 +5708,7 @@
                             <wps:spPr>
                               <a:xfrm>
                                 <a:off x="0" y="0"/>
-                                <a:ext cx="3723120" cy="1258560"/>
+                                <a:ext cx="3723120" cy="1433880"/>
                               </a:xfrm>
                               <a:prstGeom prst="rect">
                                 <a:avLst/>
@@ -5504,7 +5728,7 @@
                               <w:txbxContent>
                                 <w:p>
                                   <w:pPr>
-                                    <w:pStyle w:val="user2"/>
+                                    <w:pStyle w:val="Style17"/>
                                     <w:jc w:val="center"/>
                                     <w:rPr>
                                       <w:sz w:val="16"/>
@@ -5519,6 +5743,19 @@
                                       <w:lang w:val="en-US"/>
                                     </w:rPr>
                                     <w:t>{#representative}{passport}{/representative}</w:t>
+                                  </w:r>
+                                </w:p>
+                                <w:p>
+                                  <w:pPr>
+                                    <w:pStyle w:val="Style17"/>
+                                    <w:rPr>
+                                      <w:color w:val="000000"/>
+                                    </w:rPr>
+                                  </w:pPr>
+                                  <w:r>
+                                    <w:rPr>
+                                      <w:color w:val="000000"/>
+                                    </w:rPr>
                                   </w:r>
                                 </w:p>
                                 <w:p>
@@ -5612,14 +5849,14 @@
                 </mc:Choice>
                 <mc:Fallback>
                   <w:pict>
-                    <v:rect id="shape_0" ID="Текстове поле 42" path="m0,0l-2147483645,0l-2147483645,-2147483646l0,-2147483646xe" stroked="f" o:allowincell="t" style="position:absolute;margin-left:-72.75pt;margin-top:-1.4pt;width:293.1pt;height:99.05pt;mso-wrap-style:square;v-text-anchor:top" wp14:anchorId="20CD3C06">
+                    <v:rect id="shape_0" ID="Текстове поле 18" path="m0,0l-2147483645,0l-2147483645,-2147483646l0,-2147483646xe" stroked="f" o:allowincell="t" style="position:absolute;margin-left:-72.75pt;margin-top:-1.4pt;width:293.1pt;height:112.85pt;mso-wrap-style:square;v-text-anchor:top" wp14:anchorId="20CD3C06">
                       <v:fill o:detectmouseclick="t" on="false"/>
                       <v:stroke color="#3465a4" weight="9360" joinstyle="round" endcap="flat"/>
                       <v:textbox>
                         <w:txbxContent>
                           <w:p>
                             <w:pPr>
-                              <w:pStyle w:val="user2"/>
+                              <w:pStyle w:val="Style17"/>
                               <w:jc w:val="center"/>
                               <w:rPr>
                                 <w:sz w:val="16"/>
@@ -5634,6 +5871,19 @@
                                 <w:lang w:val="en-US"/>
                               </w:rPr>
                               <w:t>{#representative}{passport}{/representative}</w:t>
+                            </w:r>
+                          </w:p>
+                          <w:p>
+                            <w:pPr>
+                              <w:pStyle w:val="Style17"/>
+                              <w:rPr>
+                                <w:color w:val="000000"/>
+                              </w:rPr>
+                            </w:pPr>
+                            <w:r>
+                              <w:rPr>
+                                <w:color w:val="000000"/>
+                              </w:rPr>
                             </w:r>
                           </w:p>
                           <w:p>
@@ -5760,7 +6010,7 @@
                       <wp:extent cx="1923415" cy="600710"/>
                       <wp:effectExtent l="0" t="0" r="0" b="0"/>
                       <wp:wrapNone/>
-                      <wp:docPr id="14" name="Текстове поле 43"/>
+                      <wp:docPr id="14" name="Текстове поле 19"/>
                       <a:graphic xmlns:a="http://schemas.openxmlformats.org/drawingml/2006/main">
                         <a:graphicData uri="http://schemas.microsoft.com/office/word/2010/wordprocessingShape">
                           <wps:wsp>
@@ -5788,7 +6038,7 @@
                               <w:txbxContent>
                                 <w:p>
                                   <w:pPr>
-                                    <w:pStyle w:val="user2"/>
+                                    <w:pStyle w:val="Style17"/>
                                     <w:spacing w:lineRule="auto" w:line="288"/>
                                     <w:jc w:val="center"/>
                                     <w:rPr>
@@ -5809,7 +6059,7 @@
                                 </w:p>
                                 <w:p>
                                   <w:pPr>
-                                    <w:pStyle w:val="user2"/>
+                                    <w:pStyle w:val="Style17"/>
                                     <w:spacing w:lineRule="auto" w:line="288"/>
                                     <w:jc w:val="center"/>
                                     <w:rPr>
@@ -5827,7 +6077,7 @@
                                 </w:p>
                                 <w:p>
                                   <w:pPr>
-                                    <w:pStyle w:val="user2"/>
+                                    <w:pStyle w:val="Style17"/>
                                     <w:jc w:val="center"/>
                                     <w:rPr>
                                       <w:sz w:val="16"/>
@@ -5841,6 +6091,19 @@
                                       <w:sz w:val="16"/>
                                       <w:szCs w:val="16"/>
                                       <w:lang w:val="en-US"/>
+                                    </w:rPr>
+                                  </w:r>
+                                </w:p>
+                                <w:p>
+                                  <w:pPr>
+                                    <w:pStyle w:val="Style17"/>
+                                    <w:rPr>
+                                      <w:color w:val="000000"/>
+                                    </w:rPr>
+                                  </w:pPr>
+                                  <w:r>
+                                    <w:rPr>
+                                      <w:color w:val="000000"/>
                                     </w:rPr>
                                   </w:r>
                                 </w:p>
@@ -5935,14 +6198,14 @@
                 </mc:Choice>
                 <mc:Fallback>
                   <w:pict>
-                    <v:rect id="shape_0" ID="Текстове поле 43" path="m0,0l-2147483645,0l-2147483645,-2147483646l0,-2147483646xe" stroked="f" o:allowincell="t" style="position:absolute;margin-left:-1.3pt;margin-top:5.55pt;width:151.4pt;height:47.25pt;mso-wrap-style:square;v-text-anchor:top" wp14:anchorId="375625A3">
+                    <v:rect id="shape_0" ID="Текстове поле 19" path="m0,0l-2147483645,0l-2147483645,-2147483646l0,-2147483646xe" stroked="f" o:allowincell="t" style="position:absolute;margin-left:-1.3pt;margin-top:5.55pt;width:151.4pt;height:47.25pt;mso-wrap-style:square;v-text-anchor:top" wp14:anchorId="375625A3">
                       <v:fill o:detectmouseclick="t" on="false"/>
                       <v:stroke color="#3465a4" weight="9360" joinstyle="round" endcap="flat"/>
                       <v:textbox>
                         <w:txbxContent>
                           <w:p>
                             <w:pPr>
-                              <w:pStyle w:val="user2"/>
+                              <w:pStyle w:val="Style17"/>
                               <w:spacing w:lineRule="auto" w:line="288"/>
                               <w:jc w:val="center"/>
                               <w:rPr>
@@ -5963,7 +6226,7 @@
                           </w:p>
                           <w:p>
                             <w:pPr>
-                              <w:pStyle w:val="user2"/>
+                              <w:pStyle w:val="Style17"/>
                               <w:spacing w:lineRule="auto" w:line="288"/>
                               <w:jc w:val="center"/>
                               <w:rPr>
@@ -5981,7 +6244,7 @@
                           </w:p>
                           <w:p>
                             <w:pPr>
-                              <w:pStyle w:val="user2"/>
+                              <w:pStyle w:val="Style17"/>
                               <w:jc w:val="center"/>
                               <w:rPr>
                                 <w:sz w:val="16"/>
@@ -5995,6 +6258,19 @@
                                 <w:sz w:val="16"/>
                                 <w:szCs w:val="16"/>
                                 <w:lang w:val="en-US"/>
+                              </w:rPr>
+                            </w:r>
+                          </w:p>
+                          <w:p>
+                            <w:pPr>
+                              <w:pStyle w:val="Style17"/>
+                              <w:rPr>
+                                <w:color w:val="000000"/>
+                              </w:rPr>
+                            </w:pPr>
+                            <w:r>
+                              <w:rPr>
+                                <w:color w:val="000000"/>
                               </w:rPr>
                             </w:r>
                           </w:p>
@@ -6196,10 +6472,10 @@
                       <wp:positionV relativeFrom="paragraph">
                         <wp:posOffset>69215</wp:posOffset>
                       </wp:positionV>
-                      <wp:extent cx="2040890" cy="1258570"/>
+                      <wp:extent cx="2040890" cy="1433830"/>
                       <wp:effectExtent l="0" t="0" r="0" b="0"/>
                       <wp:wrapNone/>
-                      <wp:docPr id="15" name="Текстове поле 44"/>
+                      <wp:docPr id="15" name="Текстове поле 20"/>
                       <a:graphic xmlns:a="http://schemas.openxmlformats.org/drawingml/2006/main">
                         <a:graphicData uri="http://schemas.microsoft.com/office/word/2010/wordprocessingShape">
                           <wps:wsp>
@@ -6207,7 +6483,7 @@
                             <wps:spPr>
                               <a:xfrm>
                                 <a:off x="0" y="0"/>
-                                <a:ext cx="2040840" cy="1258560"/>
+                                <a:ext cx="2040840" cy="1433880"/>
                               </a:xfrm>
                               <a:prstGeom prst="rect">
                                 <a:avLst/>
@@ -6227,7 +6503,7 @@
                               <w:txbxContent>
                                 <w:p>
                                   <w:pPr>
-                                    <w:pStyle w:val="user2"/>
+                                    <w:pStyle w:val="Style17"/>
                                     <w:jc w:val="center"/>
                                     <w:rPr>
                                       <w:sz w:val="16"/>
@@ -6242,6 +6518,19 @@
                                       <w:lang w:val="en-US"/>
                                     </w:rPr>
                                     <w:t>{#representative}{idCode}{/representative}</w:t>
+                                  </w:r>
+                                </w:p>
+                                <w:p>
+                                  <w:pPr>
+                                    <w:pStyle w:val="Style17"/>
+                                    <w:rPr>
+                                      <w:color w:val="000000"/>
+                                    </w:rPr>
+                                  </w:pPr>
+                                  <w:r>
+                                    <w:rPr>
+                                      <w:color w:val="000000"/>
+                                    </w:rPr>
                                   </w:r>
                                 </w:p>
                                 <w:p>
@@ -6335,14 +6624,14 @@
                 </mc:Choice>
                 <mc:Fallback>
                   <w:pict>
-                    <v:rect id="shape_0" ID="Текстове поле 44" path="m0,0l-2147483645,0l-2147483645,-2147483646l0,-2147483646xe" stroked="f" o:allowincell="t" style="position:absolute;margin-left:-3.65pt;margin-top:5.45pt;width:160.65pt;height:99.05pt;mso-wrap-style:square;v-text-anchor:top" wp14:anchorId="0153F861">
+                    <v:rect id="shape_0" ID="Текстове поле 20" path="m0,0l-2147483645,0l-2147483645,-2147483646l0,-2147483646xe" stroked="f" o:allowincell="t" style="position:absolute;margin-left:-3.65pt;margin-top:5.45pt;width:160.65pt;height:112.85pt;mso-wrap-style:square;v-text-anchor:top" wp14:anchorId="0153F861">
                       <v:fill o:detectmouseclick="t" on="false"/>
                       <v:stroke color="#3465a4" weight="9360" joinstyle="round" endcap="flat"/>
                       <v:textbox>
                         <w:txbxContent>
                           <w:p>
                             <w:pPr>
-                              <w:pStyle w:val="user2"/>
+                              <w:pStyle w:val="Style17"/>
                               <w:jc w:val="center"/>
                               <w:rPr>
                                 <w:sz w:val="16"/>
@@ -6357,6 +6646,19 @@
                                 <w:lang w:val="en-US"/>
                               </w:rPr>
                               <w:t>{#representative}{idCode}{/representative}</w:t>
+                            </w:r>
+                          </w:p>
+                          <w:p>
+                            <w:pPr>
+                              <w:pStyle w:val="Style17"/>
+                              <w:rPr>
+                                <w:color w:val="000000"/>
+                              </w:rPr>
+                            </w:pPr>
+                            <w:r>
+                              <w:rPr>
+                                <w:color w:val="000000"/>
+                              </w:rPr>
                             </w:r>
                           </w:p>
                           <w:p>
@@ -6514,7 +6816,7 @@
                       <wp:extent cx="1908810" cy="560070"/>
                       <wp:effectExtent l="0" t="0" r="0" b="0"/>
                       <wp:wrapNone/>
-                      <wp:docPr id="16" name="Текстове поле 45"/>
+                      <wp:docPr id="16" name="Текстове поле 21"/>
                       <a:graphic xmlns:a="http://schemas.openxmlformats.org/drawingml/2006/main">
                         <a:graphicData uri="http://schemas.microsoft.com/office/word/2010/wordprocessingShape">
                           <wps:wsp>
@@ -6542,7 +6844,7 @@
                               <w:txbxContent>
                                 <w:p>
                                   <w:pPr>
-                                    <w:pStyle w:val="user2"/>
+                                    <w:pStyle w:val="Style17"/>
                                     <w:spacing w:lineRule="auto" w:line="288"/>
                                     <w:jc w:val="center"/>
                                     <w:rPr>
@@ -6563,7 +6865,7 @@
                                 </w:p>
                                 <w:p>
                                   <w:pPr>
-                                    <w:pStyle w:val="user2"/>
+                                    <w:pStyle w:val="Style17"/>
                                     <w:jc w:val="center"/>
                                     <w:rPr>
                                       <w:sz w:val="16"/>
@@ -6575,6 +6877,19 @@
                                       <w:color w:val="000000"/>
                                       <w:sz w:val="16"/>
                                       <w:szCs w:val="16"/>
+                                    </w:rPr>
+                                  </w:r>
+                                </w:p>
+                                <w:p>
+                                  <w:pPr>
+                                    <w:pStyle w:val="Style17"/>
+                                    <w:rPr>
+                                      <w:color w:val="000000"/>
+                                    </w:rPr>
+                                  </w:pPr>
+                                  <w:r>
+                                    <w:rPr>
+                                      <w:color w:val="000000"/>
                                     </w:rPr>
                                   </w:r>
                                 </w:p>
@@ -6669,14 +6984,14 @@
                 </mc:Choice>
                 <mc:Fallback>
                   <w:pict>
-                    <v:rect id="shape_0" ID="Текстове поле 45" path="m0,0l-2147483645,0l-2147483645,-2147483646l0,-2147483646xe" stroked="f" o:allowincell="t" style="position:absolute;margin-left:-0.25pt;margin-top:5.6pt;width:150.25pt;height:44.05pt;mso-wrap-style:square;v-text-anchor:top" wp14:anchorId="0D7F7EBD">
+                    <v:rect id="shape_0" ID="Текстове поле 21" path="m0,0l-2147483645,0l-2147483645,-2147483646l0,-2147483646xe" stroked="f" o:allowincell="t" style="position:absolute;margin-left:-0.25pt;margin-top:5.6pt;width:150.25pt;height:44.05pt;mso-wrap-style:square;v-text-anchor:top" wp14:anchorId="0D7F7EBD">
                       <v:fill o:detectmouseclick="t" on="false"/>
                       <v:stroke color="#3465a4" weight="9360" joinstyle="round" endcap="flat"/>
                       <v:textbox>
                         <w:txbxContent>
                           <w:p>
                             <w:pPr>
-                              <w:pStyle w:val="user2"/>
+                              <w:pStyle w:val="Style17"/>
                               <w:spacing w:lineRule="auto" w:line="288"/>
                               <w:jc w:val="center"/>
                               <w:rPr>
@@ -6697,7 +7012,7 @@
                           </w:p>
                           <w:p>
                             <w:pPr>
-                              <w:pStyle w:val="user2"/>
+                              <w:pStyle w:val="Style17"/>
                               <w:jc w:val="center"/>
                               <w:rPr>
                                 <w:sz w:val="16"/>
@@ -6709,6 +7024,19 @@
                                 <w:color w:val="000000"/>
                                 <w:sz w:val="16"/>
                                 <w:szCs w:val="16"/>
+                              </w:rPr>
+                            </w:r>
+                          </w:p>
+                          <w:p>
+                            <w:pPr>
+                              <w:pStyle w:val="Style17"/>
+                              <w:rPr>
+                                <w:color w:val="000000"/>
+                              </w:rPr>
+                            </w:pPr>
+                            <w:r>
+                              <w:rPr>
+                                <w:color w:val="000000"/>
                               </w:rPr>
                             </w:r>
                           </w:p>
@@ -6944,10 +7272,10 @@
                       <wp:positionV relativeFrom="paragraph">
                         <wp:posOffset>-22225</wp:posOffset>
                       </wp:positionV>
-                      <wp:extent cx="1913890" cy="1258570"/>
+                      <wp:extent cx="1913890" cy="1433830"/>
                       <wp:effectExtent l="0" t="0" r="0" b="0"/>
                       <wp:wrapNone/>
-                      <wp:docPr id="17" name="Текстове поле 26"/>
+                      <wp:docPr id="17" name="Текстове поле 1"/>
                       <a:graphic xmlns:a="http://schemas.openxmlformats.org/drawingml/2006/main">
                         <a:graphicData uri="http://schemas.microsoft.com/office/word/2010/wordprocessingShape">
                           <wps:wsp>
@@ -6955,7 +7283,7 @@
                             <wps:spPr>
                               <a:xfrm>
                                 <a:off x="0" y="0"/>
-                                <a:ext cx="1913760" cy="1258560"/>
+                                <a:ext cx="1913760" cy="1433880"/>
                               </a:xfrm>
                               <a:prstGeom prst="rect">
                                 <a:avLst/>
@@ -6975,7 +7303,7 @@
                               <w:txbxContent>
                                 <w:p>
                                   <w:pPr>
-                                    <w:pStyle w:val="user2"/>
+                                    <w:pStyle w:val="Style17"/>
                                     <w:jc w:val="center"/>
                                     <w:rPr>
                                       <w:bCs/>
@@ -6992,6 +7320,19 @@
                                       <w:szCs w:val="16"/>
                                     </w:rPr>
                                     <w:t>(044) 204-82-60</w:t>
+                                  </w:r>
+                                </w:p>
+                                <w:p>
+                                  <w:pPr>
+                                    <w:pStyle w:val="Style17"/>
+                                    <w:rPr>
+                                      <w:color w:val="000000"/>
+                                    </w:rPr>
+                                  </w:pPr>
+                                  <w:r>
+                                    <w:rPr>
+                                      <w:color w:val="000000"/>
+                                    </w:rPr>
                                   </w:r>
                                 </w:p>
                                 <w:p>
@@ -7085,14 +7426,14 @@
                 </mc:Choice>
                 <mc:Fallback>
                   <w:pict>
-                    <v:rect id="shape_0" ID="Текстове поле 26" path="m0,0l-2147483645,0l-2147483645,-2147483646l0,-2147483646xe" stroked="f" o:allowincell="t" style="position:absolute;margin-left:-0.5pt;margin-top:-1.75pt;width:150.65pt;height:99.05pt;mso-wrap-style:square;v-text-anchor:top;mso-position-horizontal-relative:margin" wp14:anchorId="77B14C2B">
+                    <v:rect id="shape_0" ID="Текстове поле 1" path="m0,0l-2147483645,0l-2147483645,-2147483646l0,-2147483646xe" stroked="f" o:allowincell="t" style="position:absolute;margin-left:-0.5pt;margin-top:-1.75pt;width:150.65pt;height:112.85pt;mso-wrap-style:square;v-text-anchor:top;mso-position-horizontal-relative:margin" wp14:anchorId="77B14C2B">
                       <v:fill o:detectmouseclick="t" on="false"/>
                       <v:stroke color="#3465a4" weight="9360" joinstyle="round" endcap="flat"/>
                       <v:textbox>
                         <w:txbxContent>
                           <w:p>
                             <w:pPr>
-                              <w:pStyle w:val="user2"/>
+                              <w:pStyle w:val="Style17"/>
                               <w:jc w:val="center"/>
                               <w:rPr>
                                 <w:bCs/>
@@ -7109,6 +7450,19 @@
                                 <w:szCs w:val="16"/>
                               </w:rPr>
                               <w:t>(044) 204-82-60</w:t>
+                            </w:r>
+                          </w:p>
+                          <w:p>
+                            <w:pPr>
+                              <w:pStyle w:val="Style17"/>
+                              <w:rPr>
+                                <w:color w:val="000000"/>
+                              </w:rPr>
+                            </w:pPr>
+                            <w:r>
+                              <w:rPr>
+                                <w:color w:val="000000"/>
+                              </w:rPr>
                             </w:r>
                           </w:p>
                           <w:p>
@@ -7231,10 +7585,10 @@
                       <wp:positionV relativeFrom="paragraph">
                         <wp:posOffset>67945</wp:posOffset>
                       </wp:positionV>
-                      <wp:extent cx="1913890" cy="1258570"/>
+                      <wp:extent cx="1913890" cy="1433830"/>
                       <wp:effectExtent l="0" t="0" r="0" b="0"/>
                       <wp:wrapNone/>
-                      <wp:docPr id="18" name="Текстове поле 27"/>
+                      <wp:docPr id="18" name="Текстове поле 3"/>
                       <a:graphic xmlns:a="http://schemas.openxmlformats.org/drawingml/2006/main">
                         <a:graphicData uri="http://schemas.microsoft.com/office/word/2010/wordprocessingShape">
                           <wps:wsp>
@@ -7242,7 +7596,7 @@
                             <wps:spPr>
                               <a:xfrm>
                                 <a:off x="0" y="0"/>
-                                <a:ext cx="1913760" cy="1258560"/>
+                                <a:ext cx="1913760" cy="1433880"/>
                               </a:xfrm>
                               <a:prstGeom prst="rect">
                                 <a:avLst/>
@@ -7262,7 +7616,7 @@
                               <w:txbxContent>
                                 <w:p>
                                   <w:pPr>
-                                    <w:pStyle w:val="user2"/>
+                                    <w:pStyle w:val="Style17"/>
                                     <w:jc w:val="center"/>
                                     <w:rPr>
                                       <w:bCs/>
@@ -7279,6 +7633,19 @@
                                       <w:szCs w:val="16"/>
                                     </w:rPr>
                                     <w:t>fiot@kpi.ua</w:t>
+                                  </w:r>
+                                </w:p>
+                                <w:p>
+                                  <w:pPr>
+                                    <w:pStyle w:val="Style17"/>
+                                    <w:rPr>
+                                      <w:color w:val="000000"/>
+                                    </w:rPr>
+                                  </w:pPr>
+                                  <w:r>
+                                    <w:rPr>
+                                      <w:color w:val="000000"/>
+                                    </w:rPr>
                                   </w:r>
                                 </w:p>
                                 <w:p>
@@ -7372,14 +7739,14 @@
                 </mc:Choice>
                 <mc:Fallback>
                   <w:pict>
-                    <v:rect id="shape_0" ID="Текстове поле 27" path="m0,0l-2147483645,0l-2147483645,-2147483646l0,-2147483646xe" stroked="f" o:allowincell="t" style="position:absolute;margin-left:-0.25pt;margin-top:5.35pt;width:150.65pt;height:99.05pt;mso-wrap-style:square;v-text-anchor:top;mso-position-horizontal-relative:margin" wp14:anchorId="43EB5966">
+                    <v:rect id="shape_0" ID="Текстове поле 3" path="m0,0l-2147483645,0l-2147483645,-2147483646l0,-2147483646xe" stroked="f" o:allowincell="t" style="position:absolute;margin-left:-0.25pt;margin-top:5.35pt;width:150.65pt;height:112.85pt;mso-wrap-style:square;v-text-anchor:top;mso-position-horizontal-relative:margin" wp14:anchorId="43EB5966">
                       <v:fill o:detectmouseclick="t" on="false"/>
                       <v:stroke color="#3465a4" weight="9360" joinstyle="round" endcap="flat"/>
                       <v:textbox>
                         <w:txbxContent>
                           <w:p>
                             <w:pPr>
-                              <w:pStyle w:val="user2"/>
+                              <w:pStyle w:val="Style17"/>
                               <w:jc w:val="center"/>
                               <w:rPr>
                                 <w:bCs/>
@@ -7396,6 +7763,19 @@
                                 <w:szCs w:val="16"/>
                               </w:rPr>
                               <w:t>fiot@kpi.ua</w:t>
+                            </w:r>
+                          </w:p>
+                          <w:p>
+                            <w:pPr>
+                              <w:pStyle w:val="Style17"/>
+                              <w:rPr>
+                                <w:color w:val="000000"/>
+                              </w:rPr>
+                            </w:pPr>
+                            <w:r>
+                              <w:rPr>
+                                <w:color w:val="000000"/>
+                              </w:rPr>
                             </w:r>
                           </w:p>
                           <w:p>
@@ -7583,10 +7963,10 @@
                       <wp:positionV relativeFrom="paragraph">
                         <wp:posOffset>-20955</wp:posOffset>
                       </wp:positionV>
-                      <wp:extent cx="1903095" cy="1258570"/>
+                      <wp:extent cx="1903095" cy="1433830"/>
                       <wp:effectExtent l="0" t="0" r="0" b="0"/>
                       <wp:wrapNone/>
-                      <wp:docPr id="19" name="Текстове поле 37"/>
+                      <wp:docPr id="19" name="Текстове поле 13"/>
                       <a:graphic xmlns:a="http://schemas.openxmlformats.org/drawingml/2006/main">
                         <a:graphicData uri="http://schemas.microsoft.com/office/word/2010/wordprocessingShape">
                           <wps:wsp>
@@ -7594,7 +7974,7 @@
                             <wps:spPr>
                               <a:xfrm>
                                 <a:off x="0" y="0"/>
-                                <a:ext cx="1902960" cy="1258560"/>
+                                <a:ext cx="1902960" cy="1433880"/>
                               </a:xfrm>
                               <a:prstGeom prst="rect">
                                 <a:avLst/>
@@ -7614,7 +7994,7 @@
                               <w:txbxContent>
                                 <w:p>
                                   <w:pPr>
-                                    <w:pStyle w:val="user2"/>
+                                    <w:pStyle w:val="Style17"/>
                                     <w:jc w:val="center"/>
                                     <w:rPr>
                                       <w:sz w:val="16"/>
@@ -7629,6 +8009,19 @@
                                       <w:lang w:val="en-US"/>
                                     </w:rPr>
                                     <w:t>{#entrant}{phoneNumber}{/entrant}</w:t>
+                                  </w:r>
+                                </w:p>
+                                <w:p>
+                                  <w:pPr>
+                                    <w:pStyle w:val="Style17"/>
+                                    <w:rPr>
+                                      <w:color w:val="000000"/>
+                                    </w:rPr>
+                                  </w:pPr>
+                                  <w:r>
+                                    <w:rPr>
+                                      <w:color w:val="000000"/>
+                                    </w:rPr>
                                   </w:r>
                                 </w:p>
                                 <w:p>
@@ -7722,14 +8115,14 @@
                 </mc:Choice>
                 <mc:Fallback>
                   <w:pict>
-                    <v:rect id="shape_0" ID="Текстове поле 37" path="m0,0l-2147483645,0l-2147483645,-2147483646l0,-2147483646xe" stroked="f" o:allowincell="t" style="position:absolute;margin-left:10.3pt;margin-top:-1.65pt;width:149.8pt;height:99.05pt;mso-wrap-style:square;v-text-anchor:top" wp14:anchorId="714B28E7">
+                    <v:rect id="shape_0" ID="Текстове поле 13" path="m0,0l-2147483645,0l-2147483645,-2147483646l0,-2147483646xe" stroked="f" o:allowincell="t" style="position:absolute;margin-left:10.3pt;margin-top:-1.65pt;width:149.8pt;height:112.85pt;mso-wrap-style:square;v-text-anchor:top" wp14:anchorId="714B28E7">
                       <v:fill o:detectmouseclick="t" on="false"/>
                       <v:stroke color="#3465a4" weight="9360" joinstyle="round" endcap="flat"/>
                       <v:textbox>
                         <w:txbxContent>
                           <w:p>
                             <w:pPr>
-                              <w:pStyle w:val="user2"/>
+                              <w:pStyle w:val="Style17"/>
                               <w:jc w:val="center"/>
                               <w:rPr>
                                 <w:sz w:val="16"/>
@@ -7744,6 +8137,19 @@
                                 <w:lang w:val="en-US"/>
                               </w:rPr>
                               <w:t>{#entrant}{phoneNumber}{/entrant}</w:t>
+                            </w:r>
+                          </w:p>
+                          <w:p>
+                            <w:pPr>
+                              <w:pStyle w:val="Style17"/>
+                              <w:rPr>
+                                <w:color w:val="000000"/>
+                              </w:rPr>
+                            </w:pPr>
+                            <w:r>
+                              <w:rPr>
+                                <w:color w:val="000000"/>
+                              </w:rPr>
                             </w:r>
                           </w:p>
                           <w:p>
@@ -7867,10 +8273,10 @@
                       <wp:positionV relativeFrom="paragraph">
                         <wp:posOffset>64135</wp:posOffset>
                       </wp:positionV>
-                      <wp:extent cx="1903095" cy="1258570"/>
+                      <wp:extent cx="1903095" cy="1433830"/>
                       <wp:effectExtent l="0" t="0" r="0" b="0"/>
                       <wp:wrapNone/>
-                      <wp:docPr id="20" name="Текстове поле 38"/>
+                      <wp:docPr id="20" name="Текстове поле 14"/>
                       <a:graphic xmlns:a="http://schemas.openxmlformats.org/drawingml/2006/main">
                         <a:graphicData uri="http://schemas.microsoft.com/office/word/2010/wordprocessingShape">
                           <wps:wsp>
@@ -7878,7 +8284,7 @@
                             <wps:spPr>
                               <a:xfrm>
                                 <a:off x="0" y="0"/>
-                                <a:ext cx="1902960" cy="1258560"/>
+                                <a:ext cx="1902960" cy="1433880"/>
                               </a:xfrm>
                               <a:prstGeom prst="rect">
                                 <a:avLst/>
@@ -7898,7 +8304,7 @@
                               <w:txbxContent>
                                 <w:p>
                                   <w:pPr>
-                                    <w:pStyle w:val="user2"/>
+                                    <w:pStyle w:val="Style17"/>
                                     <w:jc w:val="center"/>
                                     <w:rPr>
                                       <w:sz w:val="16"/>
@@ -7913,6 +8319,19 @@
                                       <w:lang w:val="en-US"/>
                                     </w:rPr>
                                     <w:t>{#entrant}{email}{/entrant}</w:t>
+                                  </w:r>
+                                </w:p>
+                                <w:p>
+                                  <w:pPr>
+                                    <w:pStyle w:val="Style17"/>
+                                    <w:rPr>
+                                      <w:color w:val="000000"/>
+                                    </w:rPr>
+                                  </w:pPr>
+                                  <w:r>
+                                    <w:rPr>
+                                      <w:color w:val="000000"/>
+                                    </w:rPr>
                                   </w:r>
                                 </w:p>
                                 <w:p>
@@ -8006,14 +8425,14 @@
                 </mc:Choice>
                 <mc:Fallback>
                   <w:pict>
-                    <v:rect id="shape_0" ID="Текстове поле 38" path="m0,0l-2147483645,0l-2147483645,-2147483646l0,-2147483646xe" stroked="f" o:allowincell="t" style="position:absolute;margin-left:10.8pt;margin-top:5.05pt;width:149.8pt;height:99.05pt;mso-wrap-style:square;v-text-anchor:top" wp14:anchorId="465522E0">
+                    <v:rect id="shape_0" ID="Текстове поле 14" path="m0,0l-2147483645,0l-2147483645,-2147483646l0,-2147483646xe" stroked="f" o:allowincell="t" style="position:absolute;margin-left:10.8pt;margin-top:5.05pt;width:149.8pt;height:112.85pt;mso-wrap-style:square;v-text-anchor:top" wp14:anchorId="465522E0">
                       <v:fill o:detectmouseclick="t" on="false"/>
                       <v:stroke color="#3465a4" weight="9360" joinstyle="round" endcap="flat"/>
                       <v:textbox>
                         <w:txbxContent>
                           <w:p>
                             <w:pPr>
-                              <w:pStyle w:val="user2"/>
+                              <w:pStyle w:val="Style17"/>
                               <w:jc w:val="center"/>
                               <w:rPr>
                                 <w:sz w:val="16"/>
@@ -8028,6 +8447,19 @@
                                 <w:lang w:val="en-US"/>
                               </w:rPr>
                               <w:t>{#entrant}{email}{/entrant}</w:t>
+                            </w:r>
+                          </w:p>
+                          <w:p>
+                            <w:pPr>
+                              <w:pStyle w:val="Style17"/>
+                              <w:rPr>
+                                <w:color w:val="000000"/>
+                              </w:rPr>
+                            </w:pPr>
+                            <w:r>
+                              <w:rPr>
+                                <w:color w:val="000000"/>
+                              </w:rPr>
                             </w:r>
                           </w:p>
                           <w:p>
@@ -8233,10 +8665,10 @@
                       <wp:positionV relativeFrom="paragraph">
                         <wp:posOffset>-20320</wp:posOffset>
                       </wp:positionV>
-                      <wp:extent cx="2548255" cy="1258570"/>
+                      <wp:extent cx="2548255" cy="1433830"/>
                       <wp:effectExtent l="0" t="0" r="0" b="0"/>
                       <wp:wrapNone/>
-                      <wp:docPr id="21" name="Текстове поле 46"/>
+                      <wp:docPr id="21" name="Текстове поле 22"/>
                       <a:graphic xmlns:a="http://schemas.openxmlformats.org/drawingml/2006/main">
                         <a:graphicData uri="http://schemas.microsoft.com/office/word/2010/wordprocessingShape">
                           <wps:wsp>
@@ -8244,7 +8676,7 @@
                             <wps:spPr>
                               <a:xfrm>
                                 <a:off x="0" y="0"/>
-                                <a:ext cx="2548080" cy="1258560"/>
+                                <a:ext cx="2548080" cy="1433880"/>
                               </a:xfrm>
                               <a:prstGeom prst="rect">
                                 <a:avLst/>
@@ -8264,7 +8696,7 @@
                               <w:txbxContent>
                                 <w:p>
                                   <w:pPr>
-                                    <w:pStyle w:val="user2"/>
+                                    <w:pStyle w:val="Style17"/>
                                     <w:jc w:val="center"/>
                                     <w:rPr>
                                       <w:sz w:val="16"/>
@@ -8279,6 +8711,19 @@
                                       <w:lang w:val="en-US"/>
                                     </w:rPr>
                                     <w:t>{#representative}{phoneNumber}{/representative}</w:t>
+                                  </w:r>
+                                </w:p>
+                                <w:p>
+                                  <w:pPr>
+                                    <w:pStyle w:val="Style17"/>
+                                    <w:rPr>
+                                      <w:color w:val="000000"/>
+                                    </w:rPr>
+                                  </w:pPr>
+                                  <w:r>
+                                    <w:rPr>
+                                      <w:color w:val="000000"/>
+                                    </w:rPr>
                                   </w:r>
                                 </w:p>
                                 <w:p>
@@ -8372,14 +8817,14 @@
                 </mc:Choice>
                 <mc:Fallback>
                   <w:pict>
-                    <v:rect id="shape_0" ID="Текстове поле 46" path="m0,0l-2147483645,0l-2147483645,-2147483646l0,-2147483646xe" stroked="f" o:allowincell="t" style="position:absolute;margin-left:-27.5pt;margin-top:-1.6pt;width:200.6pt;height:99.05pt;mso-wrap-style:square;v-text-anchor:top" wp14:anchorId="39996743">
+                    <v:rect id="shape_0" ID="Текстове поле 22" path="m0,0l-2147483645,0l-2147483645,-2147483646l0,-2147483646xe" stroked="f" o:allowincell="t" style="position:absolute;margin-left:-27.5pt;margin-top:-1.6pt;width:200.6pt;height:112.85pt;mso-wrap-style:square;v-text-anchor:top" wp14:anchorId="39996743">
                       <v:fill o:detectmouseclick="t" on="false"/>
                       <v:stroke color="#3465a4" weight="9360" joinstyle="round" endcap="flat"/>
                       <v:textbox>
                         <w:txbxContent>
                           <w:p>
                             <w:pPr>
-                              <w:pStyle w:val="user2"/>
+                              <w:pStyle w:val="Style17"/>
                               <w:jc w:val="center"/>
                               <w:rPr>
                                 <w:sz w:val="16"/>
@@ -8394,6 +8839,19 @@
                                 <w:lang w:val="en-US"/>
                               </w:rPr>
                               <w:t>{#representative}{phoneNumber}{/representative}</w:t>
+                            </w:r>
+                          </w:p>
+                          <w:p>
+                            <w:pPr>
+                              <w:pStyle w:val="Style17"/>
+                              <w:rPr>
+                                <w:color w:val="000000"/>
+                              </w:rPr>
+                            </w:pPr>
+                            <w:r>
+                              <w:rPr>
+                                <w:color w:val="000000"/>
+                              </w:rPr>
                             </w:r>
                           </w:p>
                           <w:p>
@@ -8517,10 +8975,10 @@
                       <wp:positionV relativeFrom="paragraph">
                         <wp:posOffset>69850</wp:posOffset>
                       </wp:positionV>
-                      <wp:extent cx="2413000" cy="1258570"/>
+                      <wp:extent cx="2413000" cy="1433830"/>
                       <wp:effectExtent l="0" t="0" r="0" b="0"/>
                       <wp:wrapNone/>
-                      <wp:docPr id="22" name="Текстове поле 47"/>
+                      <wp:docPr id="22" name="Текстове поле 23"/>
                       <a:graphic xmlns:a="http://schemas.openxmlformats.org/drawingml/2006/main">
                         <a:graphicData uri="http://schemas.microsoft.com/office/word/2010/wordprocessingShape">
                           <wps:wsp>
@@ -8528,7 +8986,7 @@
                             <wps:spPr>
                               <a:xfrm>
                                 <a:off x="0" y="0"/>
-                                <a:ext cx="2413080" cy="1258560"/>
+                                <a:ext cx="2413080" cy="1433880"/>
                               </a:xfrm>
                               <a:prstGeom prst="rect">
                                 <a:avLst/>
@@ -8548,7 +9006,7 @@
                               <w:txbxContent>
                                 <w:p>
                                   <w:pPr>
-                                    <w:pStyle w:val="user2"/>
+                                    <w:pStyle w:val="Style17"/>
                                     <w:jc w:val="center"/>
                                     <w:rPr>
                                       <w:sz w:val="16"/>
@@ -8563,6 +9021,19 @@
                                       <w:lang w:val="en-US"/>
                                     </w:rPr>
                                     <w:t>{#representative}{email}{/representative}</w:t>
+                                  </w:r>
+                                </w:p>
+                                <w:p>
+                                  <w:pPr>
+                                    <w:pStyle w:val="Style17"/>
+                                    <w:rPr>
+                                      <w:color w:val="000000"/>
+                                    </w:rPr>
+                                  </w:pPr>
+                                  <w:r>
+                                    <w:rPr>
+                                      <w:color w:val="000000"/>
+                                    </w:rPr>
                                   </w:r>
                                 </w:p>
                                 <w:p>
@@ -8656,14 +9127,14 @@
                 </mc:Choice>
                 <mc:Fallback>
                   <w:pict>
-                    <v:rect id="shape_0" ID="Текстове поле 47" path="m0,0l-2147483645,0l-2147483645,-2147483646l0,-2147483646xe" stroked="f" o:allowincell="t" style="position:absolute;margin-left:-18.95pt;margin-top:5.5pt;width:189.95pt;height:99.05pt;mso-wrap-style:square;v-text-anchor:top" wp14:anchorId="292CE6BE">
+                    <v:rect id="shape_0" ID="Текстове поле 23" path="m0,0l-2147483645,0l-2147483645,-2147483646l0,-2147483646xe" stroked="f" o:allowincell="t" style="position:absolute;margin-left:-18.95pt;margin-top:5.5pt;width:189.95pt;height:112.85pt;mso-wrap-style:square;v-text-anchor:top" wp14:anchorId="292CE6BE">
                       <v:fill o:detectmouseclick="t" on="false"/>
                       <v:stroke color="#3465a4" weight="9360" joinstyle="round" endcap="flat"/>
                       <v:textbox>
                         <w:txbxContent>
                           <w:p>
                             <w:pPr>
-                              <w:pStyle w:val="user2"/>
+                              <w:pStyle w:val="Style17"/>
                               <w:jc w:val="center"/>
                               <w:rPr>
                                 <w:sz w:val="16"/>
@@ -8678,6 +9149,19 @@
                                 <w:lang w:val="en-US"/>
                               </w:rPr>
                               <w:t>{#representative}{email}{/representative}</w:t>
+                            </w:r>
+                          </w:p>
+                          <w:p>
+                            <w:pPr>
+                              <w:pStyle w:val="Style17"/>
+                              <w:rPr>
+                                <w:color w:val="000000"/>
+                              </w:rPr>
+                            </w:pPr>
+                            <w:r>
+                              <w:rPr>
+                                <w:color w:val="000000"/>
+                              </w:rPr>
                             </w:r>
                           </w:p>
                           <w:p>
@@ -8888,10 +9372,10 @@
                       <wp:positionV relativeFrom="paragraph">
                         <wp:posOffset>-22860</wp:posOffset>
                       </wp:positionV>
-                      <wp:extent cx="897255" cy="1258570"/>
+                      <wp:extent cx="897255" cy="1433830"/>
                       <wp:effectExtent l="0" t="0" r="0" b="1270"/>
                       <wp:wrapNone/>
-                      <wp:docPr id="23" name="Текстове поле 28"/>
+                      <wp:docPr id="23" name="Текстове поле 4"/>
                       <a:graphic xmlns:a="http://schemas.openxmlformats.org/drawingml/2006/main">
                         <a:graphicData uri="http://schemas.microsoft.com/office/word/2010/wordprocessingShape">
                           <wps:wsp>
@@ -8899,7 +9383,7 @@
                             <wps:spPr>
                               <a:xfrm>
                                 <a:off x="0" y="0"/>
-                                <a:ext cx="897120" cy="1258560"/>
+                                <a:ext cx="897120" cy="1433880"/>
                               </a:xfrm>
                               <a:prstGeom prst="rect">
                                 <a:avLst/>
@@ -8919,7 +9403,7 @@
                               <w:txbxContent>
                                 <w:p>
                                   <w:pPr>
-                                    <w:pStyle w:val="user2"/>
+                                    <w:pStyle w:val="Style17"/>
                                     <w:jc w:val="center"/>
                                     <w:rPr>
                                       <w:bCs/>
@@ -8936,6 +9420,19 @@
                                       <w:szCs w:val="16"/>
                                     </w:rPr>
                                     <w:t>Декан ФІОТ</w:t>
+                                  </w:r>
+                                </w:p>
+                                <w:p>
+                                  <w:pPr>
+                                    <w:pStyle w:val="Style17"/>
+                                    <w:rPr>
+                                      <w:color w:val="000000"/>
+                                    </w:rPr>
+                                  </w:pPr>
+                                  <w:r>
+                                    <w:rPr>
+                                      <w:color w:val="000000"/>
+                                    </w:rPr>
                                   </w:r>
                                 </w:p>
                                 <w:p>
@@ -9029,14 +9526,14 @@
                 </mc:Choice>
                 <mc:Fallback>
                   <w:pict>
-                    <v:rect id="shape_0" ID="Текстове поле 28" path="m0,0l-2147483645,0l-2147483645,-2147483646l0,-2147483646xe" stroked="f" o:allowincell="t" style="position:absolute;margin-left:-0.65pt;margin-top:-1.8pt;width:70.6pt;height:99.05pt;mso-wrap-style:square;v-text-anchor:top;mso-position-horizontal-relative:margin" wp14:anchorId="60A469BC">
+                    <v:rect id="shape_0" ID="Текстове поле 4" path="m0,0l-2147483645,0l-2147483645,-2147483646l0,-2147483646xe" stroked="f" o:allowincell="t" style="position:absolute;margin-left:-0.65pt;margin-top:-1.8pt;width:70.6pt;height:112.85pt;mso-wrap-style:square;v-text-anchor:top;mso-position-horizontal-relative:margin" wp14:anchorId="60A469BC">
                       <v:fill o:detectmouseclick="t" on="false"/>
                       <v:stroke color="#3465a4" weight="9360" joinstyle="round" endcap="flat"/>
                       <v:textbox>
                         <w:txbxContent>
                           <w:p>
                             <w:pPr>
-                              <w:pStyle w:val="user2"/>
+                              <w:pStyle w:val="Style17"/>
                               <w:jc w:val="center"/>
                               <w:rPr>
                                 <w:bCs/>
@@ -9053,6 +9550,19 @@
                                 <w:szCs w:val="16"/>
                               </w:rPr>
                               <w:t>Декан ФІОТ</w:t>
+                            </w:r>
+                          </w:p>
+                          <w:p>
+                            <w:pPr>
+                              <w:pStyle w:val="Style17"/>
+                              <w:rPr>
+                                <w:color w:val="000000"/>
+                              </w:rPr>
+                            </w:pPr>
+                            <w:r>
+                              <w:rPr>
+                                <w:color w:val="000000"/>
+                              </w:rPr>
                             </w:r>
                           </w:p>
                           <w:p>
@@ -9175,10 +9685,10 @@
                       <wp:positionV relativeFrom="paragraph">
                         <wp:posOffset>59055</wp:posOffset>
                       </wp:positionV>
-                      <wp:extent cx="1913890" cy="1258570"/>
+                      <wp:extent cx="1913890" cy="1433830"/>
                       <wp:effectExtent l="0" t="0" r="0" b="0"/>
                       <wp:wrapNone/>
-                      <wp:docPr id="24" name="Текстове поле 29"/>
+                      <wp:docPr id="24" name="Текстове поле 5"/>
                       <a:graphic xmlns:a="http://schemas.openxmlformats.org/drawingml/2006/main">
                         <a:graphicData uri="http://schemas.microsoft.com/office/word/2010/wordprocessingShape">
                           <wps:wsp>
@@ -9186,7 +9696,7 @@
                             <wps:spPr>
                               <a:xfrm>
                                 <a:off x="0" y="0"/>
-                                <a:ext cx="1913760" cy="1258560"/>
+                                <a:ext cx="1913760" cy="1433880"/>
                               </a:xfrm>
                               <a:prstGeom prst="rect">
                                 <a:avLst/>
@@ -9206,7 +9716,7 @@
                               <w:txbxContent>
                                 <w:p>
                                   <w:pPr>
-                                    <w:pStyle w:val="user2"/>
+                                    <w:pStyle w:val="Style17"/>
                                     <w:jc w:val="center"/>
                                     <w:rPr>
                                       <w:bCs/>
@@ -9223,6 +9733,19 @@
                                       <w:szCs w:val="16"/>
                                     </w:rPr>
                                     <w:t>Ярослав КОРНАГА</w:t>
+                                  </w:r>
+                                </w:p>
+                                <w:p>
+                                  <w:pPr>
+                                    <w:pStyle w:val="Style17"/>
+                                    <w:rPr>
+                                      <w:color w:val="000000"/>
+                                    </w:rPr>
+                                  </w:pPr>
+                                  <w:r>
+                                    <w:rPr>
+                                      <w:color w:val="000000"/>
+                                    </w:rPr>
                                   </w:r>
                                 </w:p>
                                 <w:p>
@@ -9316,14 +9839,14 @@
                 </mc:Choice>
                 <mc:Fallback>
                   <w:pict>
-                    <v:rect id="shape_0" ID="Текстове поле 29" path="m0,0l-2147483645,0l-2147483645,-2147483646l0,-2147483646xe" stroked="f" o:allowincell="t" style="position:absolute;margin-left:34.35pt;margin-top:4.65pt;width:150.65pt;height:99.05pt;mso-wrap-style:square;v-text-anchor:top;mso-position-horizontal-relative:margin" wp14:anchorId="01795E92">
+                    <v:rect id="shape_0" ID="Текстове поле 5" path="m0,0l-2147483645,0l-2147483645,-2147483646l0,-2147483646xe" stroked="f" o:allowincell="t" style="position:absolute;margin-left:34.35pt;margin-top:4.65pt;width:150.65pt;height:112.85pt;mso-wrap-style:square;v-text-anchor:top;mso-position-horizontal-relative:margin" wp14:anchorId="01795E92">
                       <v:fill o:detectmouseclick="t" on="false"/>
                       <v:stroke color="#3465a4" weight="9360" joinstyle="round" endcap="flat"/>
                       <v:textbox>
                         <w:txbxContent>
                           <w:p>
                             <w:pPr>
-                              <w:pStyle w:val="user2"/>
+                              <w:pStyle w:val="Style17"/>
                               <w:jc w:val="center"/>
                               <w:rPr>
                                 <w:bCs/>
@@ -9340,6 +9863,19 @@
                                 <w:szCs w:val="16"/>
                               </w:rPr>
                               <w:t>Ярослав КОРНАГА</w:t>
+                            </w:r>
+                          </w:p>
+                          <w:p>
+                            <w:pPr>
+                              <w:pStyle w:val="Style17"/>
+                              <w:rPr>
+                                <w:color w:val="000000"/>
+                              </w:rPr>
+                            </w:pPr>
+                            <w:r>
+                              <w:rPr>
+                                <w:color w:val="000000"/>
+                              </w:rPr>
                             </w:r>
                           </w:p>
                           <w:p>
@@ -9557,10 +10093,10 @@
                       <wp:positionV relativeFrom="paragraph">
                         <wp:posOffset>67310</wp:posOffset>
                       </wp:positionV>
-                      <wp:extent cx="2273300" cy="1258570"/>
+                      <wp:extent cx="2273300" cy="1433830"/>
                       <wp:effectExtent l="0" t="0" r="0" b="0"/>
                       <wp:wrapNone/>
-                      <wp:docPr id="25" name="Текстове поле 48"/>
+                      <wp:docPr id="25" name="Текстове поле 24"/>
                       <a:graphic xmlns:a="http://schemas.openxmlformats.org/drawingml/2006/main">
                         <a:graphicData uri="http://schemas.microsoft.com/office/word/2010/wordprocessingShape">
                           <wps:wsp>
@@ -9568,7 +10104,7 @@
                             <wps:spPr>
                               <a:xfrm>
                                 <a:off x="0" y="0"/>
-                                <a:ext cx="2273400" cy="1258560"/>
+                                <a:ext cx="2273400" cy="1433880"/>
                               </a:xfrm>
                               <a:prstGeom prst="rect">
                                 <a:avLst/>
@@ -9588,7 +10124,7 @@
                               <w:txbxContent>
                                 <w:p>
                                   <w:pPr>
-                                    <w:pStyle w:val="user2"/>
+                                    <w:pStyle w:val="Style17"/>
                                     <w:jc w:val="center"/>
                                     <w:rPr>
                                       <w:sz w:val="16"/>
@@ -9603,6 +10139,19 @@
                                       <w:lang w:val="en-US"/>
                                     </w:rPr>
                                     <w:t>{#entrant}{firstName} {bigName}{/entrant}</w:t>
+                                  </w:r>
+                                </w:p>
+                                <w:p>
+                                  <w:pPr>
+                                    <w:pStyle w:val="Style17"/>
+                                    <w:rPr>
+                                      <w:color w:val="000000"/>
+                                    </w:rPr>
+                                  </w:pPr>
+                                  <w:r>
+                                    <w:rPr>
+                                      <w:color w:val="000000"/>
+                                    </w:rPr>
                                   </w:r>
                                 </w:p>
                                 <w:p>
@@ -9696,14 +10245,14 @@
                 </mc:Choice>
                 <mc:Fallback>
                   <w:pict>
-                    <v:rect id="shape_0" ID="Текстове поле 48" path="m0,0l-2147483645,0l-2147483645,-2147483646l0,-2147483646xe" stroked="f" o:allowincell="t" style="position:absolute;margin-left:28.15pt;margin-top:5.3pt;width:178.95pt;height:99.05pt;mso-wrap-style:square;v-text-anchor:top" wp14:anchorId="7ED2B5BC">
+                    <v:rect id="shape_0" ID="Текстове поле 24" path="m0,0l-2147483645,0l-2147483645,-2147483646l0,-2147483646xe" stroked="f" o:allowincell="t" style="position:absolute;margin-left:28.15pt;margin-top:5.3pt;width:178.95pt;height:112.85pt;mso-wrap-style:square;v-text-anchor:top" wp14:anchorId="7ED2B5BC">
                       <v:fill o:detectmouseclick="t" on="false"/>
                       <v:stroke color="#3465a4" weight="9360" joinstyle="round" endcap="flat"/>
                       <v:textbox>
                         <w:txbxContent>
                           <w:p>
                             <w:pPr>
-                              <w:pStyle w:val="user2"/>
+                              <w:pStyle w:val="Style17"/>
                               <w:jc w:val="center"/>
                               <w:rPr>
                                 <w:sz w:val="16"/>
@@ -9718,6 +10267,19 @@
                                 <w:lang w:val="en-US"/>
                               </w:rPr>
                               <w:t>{#entrant}{firstName} {bigName}{/entrant}</w:t>
+                            </w:r>
+                          </w:p>
+                          <w:p>
+                            <w:pPr>
+                              <w:pStyle w:val="Style17"/>
+                              <w:rPr>
+                                <w:color w:val="000000"/>
+                              </w:rPr>
+                            </w:pPr>
+                            <w:r>
+                              <w:rPr>
+                                <w:color w:val="000000"/>
+                              </w:rPr>
                             </w:r>
                           </w:p>
                           <w:p>
@@ -9907,10 +10469,10 @@
                       <wp:positionV relativeFrom="paragraph">
                         <wp:posOffset>127635</wp:posOffset>
                       </wp:positionV>
-                      <wp:extent cx="2915920" cy="1258570"/>
+                      <wp:extent cx="2915920" cy="1433830"/>
                       <wp:effectExtent l="0" t="0" r="0" b="0"/>
                       <wp:wrapNone/>
-                      <wp:docPr id="26" name="Текстове поле 49"/>
+                      <wp:docPr id="26" name="Текстове поле 25"/>
                       <a:graphic xmlns:a="http://schemas.openxmlformats.org/drawingml/2006/main">
                         <a:graphicData uri="http://schemas.microsoft.com/office/word/2010/wordprocessingShape">
                           <wps:wsp>
@@ -9918,7 +10480,7 @@
                             <wps:spPr>
                               <a:xfrm>
                                 <a:off x="0" y="0"/>
-                                <a:ext cx="2916000" cy="1258560"/>
+                                <a:ext cx="2916000" cy="1433880"/>
                               </a:xfrm>
                               <a:prstGeom prst="rect">
                                 <a:avLst/>
@@ -9938,7 +10500,7 @@
                               <w:txbxContent>
                                 <w:p>
                                   <w:pPr>
-                                    <w:pStyle w:val="user2"/>
+                                    <w:pStyle w:val="Style17"/>
                                     <w:jc w:val="center"/>
                                     <w:rPr>
                                       <w:sz w:val="16"/>
@@ -9953,6 +10515,19 @@
                                       <w:lang w:val="en-US"/>
                                     </w:rPr>
                                     <w:t>{#representative}{firstName} {bigName}{/representative}</w:t>
+                                  </w:r>
+                                </w:p>
+                                <w:p>
+                                  <w:pPr>
+                                    <w:pStyle w:val="Style17"/>
+                                    <w:rPr>
+                                      <w:color w:val="000000"/>
+                                    </w:rPr>
+                                  </w:pPr>
+                                  <w:r>
+                                    <w:rPr>
+                                      <w:color w:val="000000"/>
+                                    </w:rPr>
                                   </w:r>
                                 </w:p>
                                 <w:p>
@@ -10046,14 +10621,14 @@
                 </mc:Choice>
                 <mc:Fallback>
                   <w:pict>
-                    <v:rect id="shape_0" ID="Текстове поле 49" path="m0,0l-2147483645,0l-2147483645,-2147483646l0,-2147483646xe" stroked="f" o:allowincell="t" style="position:absolute;margin-left:-20.75pt;margin-top:10.05pt;width:229.55pt;height:99.05pt;mso-wrap-style:square;v-text-anchor:top" wp14:anchorId="740B09AC">
+                    <v:rect id="shape_0" ID="Текстове поле 25" path="m0,0l-2147483645,0l-2147483645,-2147483646l0,-2147483646xe" stroked="f" o:allowincell="t" style="position:absolute;margin-left:-20.75pt;margin-top:10.05pt;width:229.55pt;height:112.85pt;mso-wrap-style:square;v-text-anchor:top" wp14:anchorId="740B09AC">
                       <v:fill o:detectmouseclick="t" on="false"/>
                       <v:stroke color="#3465a4" weight="9360" joinstyle="round" endcap="flat"/>
                       <v:textbox>
                         <w:txbxContent>
                           <w:p>
                             <w:pPr>
-                              <w:pStyle w:val="user2"/>
+                              <w:pStyle w:val="Style17"/>
                               <w:jc w:val="center"/>
                               <w:rPr>
                                 <w:sz w:val="16"/>
@@ -10068,6 +10643,19 @@
                                 <w:lang w:val="en-US"/>
                               </w:rPr>
                               <w:t>{#representative}{firstName} {bigName}{/representative}</w:t>
+                            </w:r>
+                          </w:p>
+                          <w:p>
+                            <w:pPr>
+                              <w:pStyle w:val="Style17"/>
+                              <w:rPr>
+                                <w:color w:val="000000"/>
+                              </w:rPr>
+                            </w:pPr>
+                            <w:r>
+                              <w:rPr>
+                                <w:color w:val="000000"/>
+                              </w:rPr>
                             </w:r>
                           </w:p>
                           <w:p>
@@ -10250,6 +10838,125 @@
 <file path=word/numbering.xml><?xml version="1.0" encoding="utf-8"?>
 <w:numbering xmlns:w="http://schemas.openxmlformats.org/wordprocessingml/2006/main" xmlns:o="urn:schemas-microsoft-com:office:office" xmlns:r="http://schemas.openxmlformats.org/officeDocument/2006/relationships" xmlns:v="urn:schemas-microsoft-com:vml" xmlns:mc="http://schemas.openxmlformats.org/markup-compatibility/2006" xmlns:w14="http://schemas.microsoft.com/office/word/2010/wordml" mc:Ignorable="w14">
   <w:abstractNum w:abstractNumId="1">
+    <w:lvl w:ilvl="0">
+      <w:start w:val="1"/>
+      <w:numFmt w:val="none"/>
+      <w:suff w:val="nothing"/>
+      <w:lvlText w:val=""/>
+      <w:lvlJc w:val="left"/>
+      <w:pPr>
+        <w:tabs>
+          <w:tab w:val="num" w:pos="0"/>
+        </w:tabs>
+        <w:ind w:left="0" w:hanging="0"/>
+      </w:pPr>
+    </w:lvl>
+    <w:lvl w:ilvl="1">
+      <w:start w:val="1"/>
+      <w:numFmt w:val="none"/>
+      <w:suff w:val="nothing"/>
+      <w:lvlText w:val=""/>
+      <w:lvlJc w:val="left"/>
+      <w:pPr>
+        <w:tabs>
+          <w:tab w:val="num" w:pos="0"/>
+        </w:tabs>
+        <w:ind w:left="0" w:hanging="0"/>
+      </w:pPr>
+    </w:lvl>
+    <w:lvl w:ilvl="2">
+      <w:start w:val="1"/>
+      <w:numFmt w:val="none"/>
+      <w:suff w:val="nothing"/>
+      <w:lvlText w:val=""/>
+      <w:lvlJc w:val="left"/>
+      <w:pPr>
+        <w:tabs>
+          <w:tab w:val="num" w:pos="0"/>
+        </w:tabs>
+        <w:ind w:left="0" w:hanging="0"/>
+      </w:pPr>
+    </w:lvl>
+    <w:lvl w:ilvl="3">
+      <w:start w:val="1"/>
+      <w:numFmt w:val="none"/>
+      <w:suff w:val="nothing"/>
+      <w:lvlText w:val=""/>
+      <w:lvlJc w:val="left"/>
+      <w:pPr>
+        <w:tabs>
+          <w:tab w:val="num" w:pos="0"/>
+        </w:tabs>
+        <w:ind w:left="0" w:hanging="0"/>
+      </w:pPr>
+    </w:lvl>
+    <w:lvl w:ilvl="4">
+      <w:start w:val="1"/>
+      <w:numFmt w:val="none"/>
+      <w:suff w:val="nothing"/>
+      <w:lvlText w:val=""/>
+      <w:lvlJc w:val="left"/>
+      <w:pPr>
+        <w:tabs>
+          <w:tab w:val="num" w:pos="0"/>
+        </w:tabs>
+        <w:ind w:left="0" w:hanging="0"/>
+      </w:pPr>
+    </w:lvl>
+    <w:lvl w:ilvl="5">
+      <w:start w:val="1"/>
+      <w:numFmt w:val="none"/>
+      <w:suff w:val="nothing"/>
+      <w:lvlText w:val=""/>
+      <w:lvlJc w:val="left"/>
+      <w:pPr>
+        <w:tabs>
+          <w:tab w:val="num" w:pos="0"/>
+        </w:tabs>
+        <w:ind w:left="0" w:hanging="0"/>
+      </w:pPr>
+    </w:lvl>
+    <w:lvl w:ilvl="6">
+      <w:start w:val="1"/>
+      <w:numFmt w:val="none"/>
+      <w:suff w:val="nothing"/>
+      <w:lvlText w:val=""/>
+      <w:lvlJc w:val="left"/>
+      <w:pPr>
+        <w:tabs>
+          <w:tab w:val="num" w:pos="0"/>
+        </w:tabs>
+        <w:ind w:left="0" w:hanging="0"/>
+      </w:pPr>
+    </w:lvl>
+    <w:lvl w:ilvl="7">
+      <w:start w:val="1"/>
+      <w:numFmt w:val="none"/>
+      <w:suff w:val="nothing"/>
+      <w:lvlText w:val=""/>
+      <w:lvlJc w:val="left"/>
+      <w:pPr>
+        <w:tabs>
+          <w:tab w:val="num" w:pos="0"/>
+        </w:tabs>
+        <w:ind w:left="0" w:hanging="0"/>
+      </w:pPr>
+    </w:lvl>
+    <w:lvl w:ilvl="8">
+      <w:start w:val="1"/>
+      <w:numFmt w:val="none"/>
+      <w:suff w:val="nothing"/>
+      <w:lvlText w:val=""/>
+      <w:lvlJc w:val="left"/>
+      <w:pPr>
+        <w:tabs>
+          <w:tab w:val="num" w:pos="0"/>
+        </w:tabs>
+        <w:ind w:left="0" w:hanging="0"/>
+      </w:pPr>
+    </w:lvl>
+  </w:abstractNum>
+  <w:abstractNum w:abstractNumId="2">
     <w:lvl w:ilvl="0">
       <w:start w:val="12"/>
       <w:numFmt w:val="decimal"/>
@@ -10366,125 +11073,6 @@
         <w:ind w:left="6687" w:hanging="180"/>
       </w:pPr>
       <w:rPr/>
-    </w:lvl>
-  </w:abstractNum>
-  <w:abstractNum w:abstractNumId="2">
-    <w:lvl w:ilvl="0">
-      <w:start w:val="1"/>
-      <w:numFmt w:val="none"/>
-      <w:suff w:val="nothing"/>
-      <w:lvlText w:val=""/>
-      <w:lvlJc w:val="left"/>
-      <w:pPr>
-        <w:tabs>
-          <w:tab w:val="num" w:pos="0"/>
-        </w:tabs>
-        <w:ind w:left="0" w:hanging="0"/>
-      </w:pPr>
-    </w:lvl>
-    <w:lvl w:ilvl="1">
-      <w:start w:val="1"/>
-      <w:numFmt w:val="none"/>
-      <w:suff w:val="nothing"/>
-      <w:lvlText w:val=""/>
-      <w:lvlJc w:val="left"/>
-      <w:pPr>
-        <w:tabs>
-          <w:tab w:val="num" w:pos="0"/>
-        </w:tabs>
-        <w:ind w:left="0" w:hanging="0"/>
-      </w:pPr>
-    </w:lvl>
-    <w:lvl w:ilvl="2">
-      <w:start w:val="1"/>
-      <w:numFmt w:val="none"/>
-      <w:suff w:val="nothing"/>
-      <w:lvlText w:val=""/>
-      <w:lvlJc w:val="left"/>
-      <w:pPr>
-        <w:tabs>
-          <w:tab w:val="num" w:pos="0"/>
-        </w:tabs>
-        <w:ind w:left="0" w:hanging="0"/>
-      </w:pPr>
-    </w:lvl>
-    <w:lvl w:ilvl="3">
-      <w:start w:val="1"/>
-      <w:numFmt w:val="none"/>
-      <w:suff w:val="nothing"/>
-      <w:lvlText w:val=""/>
-      <w:lvlJc w:val="left"/>
-      <w:pPr>
-        <w:tabs>
-          <w:tab w:val="num" w:pos="0"/>
-        </w:tabs>
-        <w:ind w:left="0" w:hanging="0"/>
-      </w:pPr>
-    </w:lvl>
-    <w:lvl w:ilvl="4">
-      <w:start w:val="1"/>
-      <w:numFmt w:val="none"/>
-      <w:suff w:val="nothing"/>
-      <w:lvlText w:val=""/>
-      <w:lvlJc w:val="left"/>
-      <w:pPr>
-        <w:tabs>
-          <w:tab w:val="num" w:pos="0"/>
-        </w:tabs>
-        <w:ind w:left="0" w:hanging="0"/>
-      </w:pPr>
-    </w:lvl>
-    <w:lvl w:ilvl="5">
-      <w:start w:val="1"/>
-      <w:numFmt w:val="none"/>
-      <w:suff w:val="nothing"/>
-      <w:lvlText w:val=""/>
-      <w:lvlJc w:val="left"/>
-      <w:pPr>
-        <w:tabs>
-          <w:tab w:val="num" w:pos="0"/>
-        </w:tabs>
-        <w:ind w:left="0" w:hanging="0"/>
-      </w:pPr>
-    </w:lvl>
-    <w:lvl w:ilvl="6">
-      <w:start w:val="1"/>
-      <w:numFmt w:val="none"/>
-      <w:suff w:val="nothing"/>
-      <w:lvlText w:val=""/>
-      <w:lvlJc w:val="left"/>
-      <w:pPr>
-        <w:tabs>
-          <w:tab w:val="num" w:pos="0"/>
-        </w:tabs>
-        <w:ind w:left="0" w:hanging="0"/>
-      </w:pPr>
-    </w:lvl>
-    <w:lvl w:ilvl="7">
-      <w:start w:val="1"/>
-      <w:numFmt w:val="none"/>
-      <w:suff w:val="nothing"/>
-      <w:lvlText w:val=""/>
-      <w:lvlJc w:val="left"/>
-      <w:pPr>
-        <w:tabs>
-          <w:tab w:val="num" w:pos="0"/>
-        </w:tabs>
-        <w:ind w:left="0" w:hanging="0"/>
-      </w:pPr>
-    </w:lvl>
-    <w:lvl w:ilvl="8">
-      <w:start w:val="1"/>
-      <w:numFmt w:val="none"/>
-      <w:suff w:val="nothing"/>
-      <w:lvlText w:val=""/>
-      <w:lvlJc w:val="left"/>
-      <w:pPr>
-        <w:tabs>
-          <w:tab w:val="num" w:pos="0"/>
-        </w:tabs>
-        <w:ind w:left="0" w:hanging="0"/>
-      </w:pPr>
     </w:lvl>
   </w:abstractNum>
   <w:num w:numId="1">
@@ -11017,6 +11605,13 @@
       <w:szCs w:val="20"/>
     </w:rPr>
   </w:style>
+  <w:style w:type="paragraph" w:styleId="Style17">
+    <w:name w:val="Вміст рамки"/>
+    <w:basedOn w:val="Normal"/>
+    <w:qFormat/>
+    <w:pPr/>
+    <w:rPr/>
+  </w:style>
   <w:style w:type="paragraph" w:styleId="user2">
     <w:name w:val="Вміст рамки (user)"/>
     <w:basedOn w:val="Normal"/>
@@ -11024,15 +11619,8 @@
     <w:pPr/>
     <w:rPr/>
   </w:style>
-  <w:style w:type="paragraph" w:styleId="Style17">
-    <w:name w:val="Вміст рамки"/>
-    <w:basedOn w:val="Normal"/>
-    <w:qFormat/>
-    <w:pPr/>
-    <w:rPr/>
-  </w:style>
-  <w:style w:type="numbering" w:styleId="user3" w:default="1">
-    <w:name w:val="Без маркерів (user)"/>
+  <w:style w:type="numbering" w:styleId="Style18" w:default="1">
+    <w:name w:val="Без маркерів"/>
     <w:uiPriority w:val="99"/>
     <w:semiHidden/>
     <w:unhideWhenUsed/>

</xml_diff>